<commit_message>
Fixed an error in the group C review questions
</commit_message>
<xml_diff>
--- a/Labs/Lab01/CS133JS_Lab01_CodeReview.docx
+++ b/Labs/Lab01/CS133JS_Lab01_CodeReview.docx
@@ -1,6 +1,6 @@
 
 <file path=word/document.xml><?xml version="1.0" encoding="utf-8"?>
-<w:document xmlns:wpc="http://schemas.microsoft.com/office/word/2010/wordprocessingCanvas" xmlns:cx="http://schemas.microsoft.com/office/drawing/2014/chartex" xmlns:cx1="http://schemas.microsoft.com/office/drawing/2015/9/8/chartex" xmlns:cx2="http://schemas.microsoft.com/office/drawing/2015/10/21/chartex" xmlns:cx3="http://schemas.microsoft.com/office/drawing/2016/5/9/chartex" xmlns:cx4="http://schemas.microsoft.com/office/drawing/2016/5/10/chartex" xmlns:cx5="http://schemas.microsoft.com/office/drawing/2016/5/11/chartex" xmlns:cx6="http://schemas.microsoft.com/office/drawing/2016/5/12/chartex" xmlns:cx7="http://schemas.microsoft.com/office/drawing/2016/5/13/chartex" xmlns:cx8="http://schemas.microsoft.com/office/drawing/2016/5/14/chartex" xmlns:mc="http://schemas.openxmlformats.org/markup-compatibility/2006" xmlns:aink="http://schemas.microsoft.com/office/drawing/2016/ink" xmlns:am3d="http://schemas.microsoft.com/office/drawing/2017/model3d" xmlns:o="urn:schemas-microsoft-com:office:office" xmlns:r="http://schemas.openxmlformats.org/officeDocument/2006/relationships" xmlns:m="http://schemas.openxmlformats.org/officeDocument/2006/math" xmlns:v="urn:schemas-microsoft-com:vml" xmlns:wp14="http://schemas.microsoft.com/office/word/2010/wordprocessingDrawing" xmlns:wp="http://schemas.openxmlformats.org/drawingml/2006/wordprocessingDrawing" xmlns:w10="urn:schemas-microsoft-com:office:word" xmlns:w="http://schemas.openxmlformats.org/wordprocessingml/2006/main" xmlns:w14="http://schemas.microsoft.com/office/word/2010/wordml" xmlns:w15="http://schemas.microsoft.com/office/word/2012/wordml" xmlns:w16cid="http://schemas.microsoft.com/office/word/2016/wordml/cid" xmlns:w16se="http://schemas.microsoft.com/office/word/2015/wordml/symex" xmlns:wpg="http://schemas.microsoft.com/office/word/2010/wordprocessingGroup" xmlns:wpi="http://schemas.microsoft.com/office/word/2010/wordprocessingInk" xmlns:wne="http://schemas.microsoft.com/office/word/2006/wordml" xmlns:wps="http://schemas.microsoft.com/office/word/2010/wordprocessingShape" mc:Ignorable="w14 w15 w16se w16cid wp14">
+<w:document xmlns:wpc="http://schemas.microsoft.com/office/word/2010/wordprocessingCanvas" xmlns:cx="http://schemas.microsoft.com/office/drawing/2014/chartex" xmlns:cx1="http://schemas.microsoft.com/office/drawing/2015/9/8/chartex" xmlns:cx2="http://schemas.microsoft.com/office/drawing/2015/10/21/chartex" xmlns:cx3="http://schemas.microsoft.com/office/drawing/2016/5/9/chartex" xmlns:cx4="http://schemas.microsoft.com/office/drawing/2016/5/10/chartex" xmlns:cx5="http://schemas.microsoft.com/office/drawing/2016/5/11/chartex" xmlns:cx6="http://schemas.microsoft.com/office/drawing/2016/5/12/chartex" xmlns:cx7="http://schemas.microsoft.com/office/drawing/2016/5/13/chartex" xmlns:cx8="http://schemas.microsoft.com/office/drawing/2016/5/14/chartex" xmlns:mc="http://schemas.openxmlformats.org/markup-compatibility/2006" xmlns:aink="http://schemas.microsoft.com/office/drawing/2016/ink" xmlns:am3d="http://schemas.microsoft.com/office/drawing/2017/model3d" xmlns:o="urn:schemas-microsoft-com:office:office" xmlns:r="http://schemas.openxmlformats.org/officeDocument/2006/relationships" xmlns:m="http://schemas.openxmlformats.org/officeDocument/2006/math" xmlns:v="urn:schemas-microsoft-com:vml" xmlns:wp14="http://schemas.microsoft.com/office/word/2010/wordprocessingDrawing" xmlns:wp="http://schemas.openxmlformats.org/drawingml/2006/wordprocessingDrawing" xmlns:w10="urn:schemas-microsoft-com:office:word" xmlns:w="http://schemas.openxmlformats.org/wordprocessingml/2006/main" xmlns:w14="http://schemas.microsoft.com/office/word/2010/wordml" xmlns:w15="http://schemas.microsoft.com/office/word/2012/wordml" xmlns:w16cex="http://schemas.microsoft.com/office/word/2018/wordml/cex" xmlns:w16cid="http://schemas.microsoft.com/office/word/2016/wordml/cid" xmlns:w16="http://schemas.microsoft.com/office/word/2018/wordml" xmlns:w16sdtdh="http://schemas.microsoft.com/office/word/2020/wordml/sdtdatahash" xmlns:w16se="http://schemas.microsoft.com/office/word/2015/wordml/symex" xmlns:wpg="http://schemas.microsoft.com/office/word/2010/wordprocessingGroup" xmlns:wpi="http://schemas.microsoft.com/office/word/2010/wordprocessingInk" xmlns:wne="http://schemas.microsoft.com/office/word/2006/wordml" xmlns:wps="http://schemas.microsoft.com/office/word/2010/wordprocessingShape" mc:Ignorable="w14 w15 w16se w16cid w16 w16cex w16sdtdh wp14">
   <w:body>
     <w:tbl>
       <w:tblPr>
@@ -215,12 +215,7 @@
         <w:t>your lab partner’s</w:t>
       </w:r>
       <w:r>
-        <w:t xml:space="preserve"> beta version. After completing this review, upload it to the Beta </w:t>
-      </w:r>
-      <w:bookmarkStart w:id="0" w:name="_GoBack"/>
-      <w:bookmarkEnd w:id="0"/>
-      <w:r>
-        <w:t>Forum so your lab partner can read it.</w:t>
+        <w:t xml:space="preserve"> beta version. After completing this review, upload it to the Beta Forum so your lab partner can read it.</w:t>
       </w:r>
       <w:r>
         <w:t xml:space="preserve"> Also submit it to the Lab Code Review assignment.</w:t>
@@ -703,17 +698,7 @@
               <w:spacing w:after="0" w:line="240" w:lineRule="auto"/>
             </w:pPr>
             <w:r>
-              <w:t xml:space="preserve">Is the HTML that displays the image produced by a </w:t>
-            </w:r>
-            <w:proofErr w:type="spellStart"/>
-            <w:proofErr w:type="gramStart"/>
-            <w:r>
-              <w:t>document.write</w:t>
-            </w:r>
-            <w:proofErr w:type="spellEnd"/>
-            <w:proofErr w:type="gramEnd"/>
-            <w:r>
-              <w:t xml:space="preserve"> statement?</w:t>
+              <w:t>Is the HTML that displays the image produced by a document.write statement?</w:t>
             </w:r>
           </w:p>
         </w:tc>
@@ -784,17 +769,7 @@
               <w:spacing w:after="0" w:line="240" w:lineRule="auto"/>
             </w:pPr>
             <w:r>
-              <w:t xml:space="preserve">Is the caption produced by a </w:t>
-            </w:r>
-            <w:proofErr w:type="spellStart"/>
-            <w:proofErr w:type="gramStart"/>
-            <w:r>
-              <w:t>document.write</w:t>
-            </w:r>
-            <w:proofErr w:type="spellEnd"/>
-            <w:proofErr w:type="gramEnd"/>
-            <w:r>
-              <w:t xml:space="preserve"> statement?</w:t>
+              <w:t>Is the caption produced by a document.write statement?</w:t>
             </w:r>
           </w:p>
         </w:tc>
@@ -1603,17 +1578,7 @@
               <w:t>link to the web site</w:t>
             </w:r>
             <w:r>
-              <w:t xml:space="preserve"> produced by a </w:t>
-            </w:r>
-            <w:proofErr w:type="spellStart"/>
-            <w:proofErr w:type="gramStart"/>
-            <w:r>
-              <w:t>document.write</w:t>
-            </w:r>
-            <w:proofErr w:type="spellEnd"/>
-            <w:proofErr w:type="gramEnd"/>
-            <w:r>
-              <w:t xml:space="preserve"> statement?</w:t>
+              <w:t xml:space="preserve"> produced by a document.write statement?</w:t>
             </w:r>
           </w:p>
         </w:tc>
@@ -1684,17 +1649,7 @@
               <w:spacing w:after="0" w:line="240" w:lineRule="auto"/>
             </w:pPr>
             <w:r>
-              <w:t xml:space="preserve">Is the caption produced by a </w:t>
-            </w:r>
-            <w:proofErr w:type="spellStart"/>
-            <w:proofErr w:type="gramStart"/>
-            <w:r>
-              <w:t>document.write</w:t>
-            </w:r>
-            <w:proofErr w:type="spellEnd"/>
-            <w:proofErr w:type="gramEnd"/>
-            <w:r>
-              <w:t xml:space="preserve"> statement?</w:t>
+              <w:t>Is the caption produced by a document.write statement?</w:t>
             </w:r>
           </w:p>
         </w:tc>
@@ -2478,17 +2433,7 @@
               <w:spacing w:after="0" w:line="240" w:lineRule="auto"/>
             </w:pPr>
             <w:r>
-              <w:t xml:space="preserve">Is the HTML that displays the quote produced by a </w:t>
-            </w:r>
-            <w:proofErr w:type="spellStart"/>
-            <w:proofErr w:type="gramStart"/>
-            <w:r>
-              <w:t>document.write</w:t>
-            </w:r>
-            <w:proofErr w:type="spellEnd"/>
-            <w:proofErr w:type="gramEnd"/>
-            <w:r>
-              <w:t xml:space="preserve"> statement?</w:t>
+              <w:t>Is the HTML that displays the quote produced by a document.write statement?</w:t>
             </w:r>
           </w:p>
         </w:tc>
@@ -2630,17 +2575,7 @@
               <w:spacing w:after="0" w:line="240" w:lineRule="auto"/>
             </w:pPr>
             <w:r>
-              <w:t xml:space="preserve">Is the attribution produced by a </w:t>
-            </w:r>
-            <w:proofErr w:type="spellStart"/>
-            <w:proofErr w:type="gramStart"/>
-            <w:r>
-              <w:t>document.write</w:t>
-            </w:r>
-            <w:proofErr w:type="spellEnd"/>
-            <w:proofErr w:type="gramEnd"/>
-            <w:r>
-              <w:t xml:space="preserve"> statement?</w:t>
+              <w:t>Is the attribution produced by a document.write statement?</w:t>
             </w:r>
           </w:p>
         </w:tc>
@@ -2854,77 +2789,6 @@
             </w:pPr>
             <w:r>
               <w:t>Does the quote have a tool tip?</w:t>
-            </w:r>
-          </w:p>
-        </w:tc>
-        <w:tc>
-          <w:tcPr>
-            <w:tcW w:w="720" w:type="dxa"/>
-            <w:tcBorders>
-              <w:top w:val="single" w:sz="4" w:space="0" w:color="000001"/>
-              <w:left w:val="single" w:sz="4" w:space="0" w:color="000001"/>
-              <w:bottom w:val="single" w:sz="4" w:space="0" w:color="000001"/>
-              <w:right w:val="single" w:sz="4" w:space="0" w:color="000001"/>
-            </w:tcBorders>
-            <w:shd w:val="clear" w:color="auto" w:fill="FFFFFF"/>
-            <w:tcMar>
-              <w:left w:w="98" w:type="dxa"/>
-            </w:tcMar>
-          </w:tcPr>
-          <w:p>
-            <w:pPr>
-              <w:widowControl w:val="0"/>
-              <w:spacing w:after="0" w:line="240" w:lineRule="auto"/>
-            </w:pPr>
-          </w:p>
-        </w:tc>
-        <w:tc>
-          <w:tcPr>
-            <w:tcW w:w="816" w:type="dxa"/>
-            <w:tcBorders>
-              <w:top w:val="single" w:sz="4" w:space="0" w:color="000001"/>
-              <w:left w:val="single" w:sz="4" w:space="0" w:color="000001"/>
-              <w:bottom w:val="single" w:sz="4" w:space="0" w:color="000001"/>
-              <w:right w:val="single" w:sz="4" w:space="0" w:color="000001"/>
-            </w:tcBorders>
-            <w:shd w:val="clear" w:color="auto" w:fill="FFFFFF"/>
-            <w:tcMar>
-              <w:left w:w="98" w:type="dxa"/>
-            </w:tcMar>
-          </w:tcPr>
-          <w:p>
-            <w:pPr>
-              <w:widowControl w:val="0"/>
-              <w:spacing w:after="0" w:line="240" w:lineRule="auto"/>
-            </w:pPr>
-          </w:p>
-        </w:tc>
-      </w:tr>
-      <w:tr>
-        <w:trPr>
-          <w:trHeight w:val="305"/>
-        </w:trPr>
-        <w:tc>
-          <w:tcPr>
-            <w:tcW w:w="7920" w:type="dxa"/>
-            <w:tcBorders>
-              <w:top w:val="single" w:sz="4" w:space="0" w:color="000001"/>
-              <w:left w:val="single" w:sz="4" w:space="0" w:color="000001"/>
-              <w:bottom w:val="single" w:sz="4" w:space="0" w:color="000001"/>
-              <w:right w:val="nil"/>
-            </w:tcBorders>
-            <w:shd w:val="clear" w:color="auto" w:fill="FFFFFF"/>
-            <w:tcMar>
-              <w:left w:w="98" w:type="dxa"/>
-            </w:tcMar>
-          </w:tcPr>
-          <w:p>
-            <w:pPr>
-              <w:widowControl w:val="0"/>
-              <w:spacing w:after="0" w:line="240" w:lineRule="auto"/>
-            </w:pPr>
-            <w:r>
-              <w:t>Is the caption displayed correctly?</w:t>
             </w:r>
           </w:p>
         </w:tc>
@@ -2998,7 +2862,7 @@
 </file>
 
 <file path=word/endnotes.xml><?xml version="1.0" encoding="utf-8"?>
-<w:endnotes xmlns:wpc="http://schemas.microsoft.com/office/word/2010/wordprocessingCanvas" xmlns:cx="http://schemas.microsoft.com/office/drawing/2014/chartex" xmlns:cx1="http://schemas.microsoft.com/office/drawing/2015/9/8/chartex" xmlns:cx2="http://schemas.microsoft.com/office/drawing/2015/10/21/chartex" xmlns:cx3="http://schemas.microsoft.com/office/drawing/2016/5/9/chartex" xmlns:cx4="http://schemas.microsoft.com/office/drawing/2016/5/10/chartex" xmlns:cx5="http://schemas.microsoft.com/office/drawing/2016/5/11/chartex" xmlns:cx6="http://schemas.microsoft.com/office/drawing/2016/5/12/chartex" xmlns:cx7="http://schemas.microsoft.com/office/drawing/2016/5/13/chartex" xmlns:cx8="http://schemas.microsoft.com/office/drawing/2016/5/14/chartex" xmlns:mc="http://schemas.openxmlformats.org/markup-compatibility/2006" xmlns:aink="http://schemas.microsoft.com/office/drawing/2016/ink" xmlns:am3d="http://schemas.microsoft.com/office/drawing/2017/model3d" xmlns:o="urn:schemas-microsoft-com:office:office" xmlns:r="http://schemas.openxmlformats.org/officeDocument/2006/relationships" xmlns:m="http://schemas.openxmlformats.org/officeDocument/2006/math" xmlns:v="urn:schemas-microsoft-com:vml" xmlns:wp14="http://schemas.microsoft.com/office/word/2010/wordprocessingDrawing" xmlns:wp="http://schemas.openxmlformats.org/drawingml/2006/wordprocessingDrawing" xmlns:w10="urn:schemas-microsoft-com:office:word" xmlns:w="http://schemas.openxmlformats.org/wordprocessingml/2006/main" xmlns:w14="http://schemas.microsoft.com/office/word/2010/wordml" xmlns:w15="http://schemas.microsoft.com/office/word/2012/wordml" xmlns:w16cid="http://schemas.microsoft.com/office/word/2016/wordml/cid" xmlns:w16se="http://schemas.microsoft.com/office/word/2015/wordml/symex" xmlns:wpg="http://schemas.microsoft.com/office/word/2010/wordprocessingGroup" xmlns:wpi="http://schemas.microsoft.com/office/word/2010/wordprocessingInk" xmlns:wne="http://schemas.microsoft.com/office/word/2006/wordml" xmlns:wps="http://schemas.microsoft.com/office/word/2010/wordprocessingShape" mc:Ignorable="w14 w15 w16se w16cid wp14">
+<w:endnotes xmlns:wpc="http://schemas.microsoft.com/office/word/2010/wordprocessingCanvas" xmlns:cx="http://schemas.microsoft.com/office/drawing/2014/chartex" xmlns:cx1="http://schemas.microsoft.com/office/drawing/2015/9/8/chartex" xmlns:cx2="http://schemas.microsoft.com/office/drawing/2015/10/21/chartex" xmlns:cx3="http://schemas.microsoft.com/office/drawing/2016/5/9/chartex" xmlns:cx4="http://schemas.microsoft.com/office/drawing/2016/5/10/chartex" xmlns:cx5="http://schemas.microsoft.com/office/drawing/2016/5/11/chartex" xmlns:cx6="http://schemas.microsoft.com/office/drawing/2016/5/12/chartex" xmlns:cx7="http://schemas.microsoft.com/office/drawing/2016/5/13/chartex" xmlns:cx8="http://schemas.microsoft.com/office/drawing/2016/5/14/chartex" xmlns:mc="http://schemas.openxmlformats.org/markup-compatibility/2006" xmlns:aink="http://schemas.microsoft.com/office/drawing/2016/ink" xmlns:am3d="http://schemas.microsoft.com/office/drawing/2017/model3d" xmlns:o="urn:schemas-microsoft-com:office:office" xmlns:r="http://schemas.openxmlformats.org/officeDocument/2006/relationships" xmlns:m="http://schemas.openxmlformats.org/officeDocument/2006/math" xmlns:v="urn:schemas-microsoft-com:vml" xmlns:wp14="http://schemas.microsoft.com/office/word/2010/wordprocessingDrawing" xmlns:wp="http://schemas.openxmlformats.org/drawingml/2006/wordprocessingDrawing" xmlns:w10="urn:schemas-microsoft-com:office:word" xmlns:w="http://schemas.openxmlformats.org/wordprocessingml/2006/main" xmlns:w14="http://schemas.microsoft.com/office/word/2010/wordml" xmlns:w15="http://schemas.microsoft.com/office/word/2012/wordml" xmlns:w16cex="http://schemas.microsoft.com/office/word/2018/wordml/cex" xmlns:w16cid="http://schemas.microsoft.com/office/word/2016/wordml/cid" xmlns:w16="http://schemas.microsoft.com/office/word/2018/wordml" xmlns:w16sdtdh="http://schemas.microsoft.com/office/word/2020/wordml/sdtdatahash" xmlns:w16se="http://schemas.microsoft.com/office/word/2015/wordml/symex" xmlns:wpg="http://schemas.microsoft.com/office/word/2010/wordprocessingGroup" xmlns:wpi="http://schemas.microsoft.com/office/word/2010/wordprocessingInk" xmlns:wne="http://schemas.microsoft.com/office/word/2006/wordml" xmlns:wps="http://schemas.microsoft.com/office/word/2010/wordprocessingShape" mc:Ignorable="w14 w15 w16se w16cid w16 w16cex w16sdtdh wp14">
   <w:endnote w:type="separator" w:id="-1">
     <w:p>
       <w:pPr>
@@ -3023,7 +2887,7 @@
 </file>
 
 <file path=word/footnotes.xml><?xml version="1.0" encoding="utf-8"?>
-<w:footnotes xmlns:wpc="http://schemas.microsoft.com/office/word/2010/wordprocessingCanvas" xmlns:cx="http://schemas.microsoft.com/office/drawing/2014/chartex" xmlns:cx1="http://schemas.microsoft.com/office/drawing/2015/9/8/chartex" xmlns:cx2="http://schemas.microsoft.com/office/drawing/2015/10/21/chartex" xmlns:cx3="http://schemas.microsoft.com/office/drawing/2016/5/9/chartex" xmlns:cx4="http://schemas.microsoft.com/office/drawing/2016/5/10/chartex" xmlns:cx5="http://schemas.microsoft.com/office/drawing/2016/5/11/chartex" xmlns:cx6="http://schemas.microsoft.com/office/drawing/2016/5/12/chartex" xmlns:cx7="http://schemas.microsoft.com/office/drawing/2016/5/13/chartex" xmlns:cx8="http://schemas.microsoft.com/office/drawing/2016/5/14/chartex" xmlns:mc="http://schemas.openxmlformats.org/markup-compatibility/2006" xmlns:aink="http://schemas.microsoft.com/office/drawing/2016/ink" xmlns:am3d="http://schemas.microsoft.com/office/drawing/2017/model3d" xmlns:o="urn:schemas-microsoft-com:office:office" xmlns:r="http://schemas.openxmlformats.org/officeDocument/2006/relationships" xmlns:m="http://schemas.openxmlformats.org/officeDocument/2006/math" xmlns:v="urn:schemas-microsoft-com:vml" xmlns:wp14="http://schemas.microsoft.com/office/word/2010/wordprocessingDrawing" xmlns:wp="http://schemas.openxmlformats.org/drawingml/2006/wordprocessingDrawing" xmlns:w10="urn:schemas-microsoft-com:office:word" xmlns:w="http://schemas.openxmlformats.org/wordprocessingml/2006/main" xmlns:w14="http://schemas.microsoft.com/office/word/2010/wordml" xmlns:w15="http://schemas.microsoft.com/office/word/2012/wordml" xmlns:w16cid="http://schemas.microsoft.com/office/word/2016/wordml/cid" xmlns:w16se="http://schemas.microsoft.com/office/word/2015/wordml/symex" xmlns:wpg="http://schemas.microsoft.com/office/word/2010/wordprocessingGroup" xmlns:wpi="http://schemas.microsoft.com/office/word/2010/wordprocessingInk" xmlns:wne="http://schemas.microsoft.com/office/word/2006/wordml" xmlns:wps="http://schemas.microsoft.com/office/word/2010/wordprocessingShape" mc:Ignorable="w14 w15 w16se w16cid wp14">
+<w:footnotes xmlns:wpc="http://schemas.microsoft.com/office/word/2010/wordprocessingCanvas" xmlns:cx="http://schemas.microsoft.com/office/drawing/2014/chartex" xmlns:cx1="http://schemas.microsoft.com/office/drawing/2015/9/8/chartex" xmlns:cx2="http://schemas.microsoft.com/office/drawing/2015/10/21/chartex" xmlns:cx3="http://schemas.microsoft.com/office/drawing/2016/5/9/chartex" xmlns:cx4="http://schemas.microsoft.com/office/drawing/2016/5/10/chartex" xmlns:cx5="http://schemas.microsoft.com/office/drawing/2016/5/11/chartex" xmlns:cx6="http://schemas.microsoft.com/office/drawing/2016/5/12/chartex" xmlns:cx7="http://schemas.microsoft.com/office/drawing/2016/5/13/chartex" xmlns:cx8="http://schemas.microsoft.com/office/drawing/2016/5/14/chartex" xmlns:mc="http://schemas.openxmlformats.org/markup-compatibility/2006" xmlns:aink="http://schemas.microsoft.com/office/drawing/2016/ink" xmlns:am3d="http://schemas.microsoft.com/office/drawing/2017/model3d" xmlns:o="urn:schemas-microsoft-com:office:office" xmlns:r="http://schemas.openxmlformats.org/officeDocument/2006/relationships" xmlns:m="http://schemas.openxmlformats.org/officeDocument/2006/math" xmlns:v="urn:schemas-microsoft-com:vml" xmlns:wp14="http://schemas.microsoft.com/office/word/2010/wordprocessingDrawing" xmlns:wp="http://schemas.openxmlformats.org/drawingml/2006/wordprocessingDrawing" xmlns:w10="urn:schemas-microsoft-com:office:word" xmlns:w="http://schemas.openxmlformats.org/wordprocessingml/2006/main" xmlns:w14="http://schemas.microsoft.com/office/word/2010/wordml" xmlns:w15="http://schemas.microsoft.com/office/word/2012/wordml" xmlns:w16cex="http://schemas.microsoft.com/office/word/2018/wordml/cex" xmlns:w16cid="http://schemas.microsoft.com/office/word/2016/wordml/cid" xmlns:w16="http://schemas.microsoft.com/office/word/2018/wordml" xmlns:w16sdtdh="http://schemas.microsoft.com/office/word/2020/wordml/sdtdatahash" xmlns:w16se="http://schemas.microsoft.com/office/word/2015/wordml/symex" xmlns:wpg="http://schemas.microsoft.com/office/word/2010/wordprocessingGroup" xmlns:wpi="http://schemas.microsoft.com/office/word/2010/wordprocessingInk" xmlns:wne="http://schemas.microsoft.com/office/word/2006/wordml" xmlns:wps="http://schemas.microsoft.com/office/word/2010/wordprocessingShape" mc:Ignorable="w14 w15 w16se w16cid w16 w16cex w16sdtdh wp14">
   <w:footnote w:type="separator" w:id="-1">
     <w:p>
       <w:pPr>
@@ -3048,7 +2912,7 @@
 </file>
 
 <file path=word/header1.xml><?xml version="1.0" encoding="utf-8"?>
-<w:hdr xmlns:wpc="http://schemas.microsoft.com/office/word/2010/wordprocessingCanvas" xmlns:cx="http://schemas.microsoft.com/office/drawing/2014/chartex" xmlns:cx1="http://schemas.microsoft.com/office/drawing/2015/9/8/chartex" xmlns:cx2="http://schemas.microsoft.com/office/drawing/2015/10/21/chartex" xmlns:cx3="http://schemas.microsoft.com/office/drawing/2016/5/9/chartex" xmlns:cx4="http://schemas.microsoft.com/office/drawing/2016/5/10/chartex" xmlns:cx5="http://schemas.microsoft.com/office/drawing/2016/5/11/chartex" xmlns:cx6="http://schemas.microsoft.com/office/drawing/2016/5/12/chartex" xmlns:cx7="http://schemas.microsoft.com/office/drawing/2016/5/13/chartex" xmlns:cx8="http://schemas.microsoft.com/office/drawing/2016/5/14/chartex" xmlns:mc="http://schemas.openxmlformats.org/markup-compatibility/2006" xmlns:aink="http://schemas.microsoft.com/office/drawing/2016/ink" xmlns:am3d="http://schemas.microsoft.com/office/drawing/2017/model3d" xmlns:o="urn:schemas-microsoft-com:office:office" xmlns:r="http://schemas.openxmlformats.org/officeDocument/2006/relationships" xmlns:m="http://schemas.openxmlformats.org/officeDocument/2006/math" xmlns:v="urn:schemas-microsoft-com:vml" xmlns:wp14="http://schemas.microsoft.com/office/word/2010/wordprocessingDrawing" xmlns:wp="http://schemas.openxmlformats.org/drawingml/2006/wordprocessingDrawing" xmlns:w10="urn:schemas-microsoft-com:office:word" xmlns:w="http://schemas.openxmlformats.org/wordprocessingml/2006/main" xmlns:w14="http://schemas.microsoft.com/office/word/2010/wordml" xmlns:w15="http://schemas.microsoft.com/office/word/2012/wordml" xmlns:w16cid="http://schemas.microsoft.com/office/word/2016/wordml/cid" xmlns:w16se="http://schemas.microsoft.com/office/word/2015/wordml/symex" xmlns:wpg="http://schemas.microsoft.com/office/word/2010/wordprocessingGroup" xmlns:wpi="http://schemas.microsoft.com/office/word/2010/wordprocessingInk" xmlns:wne="http://schemas.microsoft.com/office/word/2006/wordml" xmlns:wps="http://schemas.microsoft.com/office/word/2010/wordprocessingShape" mc:Ignorable="w14 w15 w16se w16cid wp14">
+<w:hdr xmlns:wpc="http://schemas.microsoft.com/office/word/2010/wordprocessingCanvas" xmlns:cx="http://schemas.microsoft.com/office/drawing/2014/chartex" xmlns:cx1="http://schemas.microsoft.com/office/drawing/2015/9/8/chartex" xmlns:cx2="http://schemas.microsoft.com/office/drawing/2015/10/21/chartex" xmlns:cx3="http://schemas.microsoft.com/office/drawing/2016/5/9/chartex" xmlns:cx4="http://schemas.microsoft.com/office/drawing/2016/5/10/chartex" xmlns:cx5="http://schemas.microsoft.com/office/drawing/2016/5/11/chartex" xmlns:cx6="http://schemas.microsoft.com/office/drawing/2016/5/12/chartex" xmlns:cx7="http://schemas.microsoft.com/office/drawing/2016/5/13/chartex" xmlns:cx8="http://schemas.microsoft.com/office/drawing/2016/5/14/chartex" xmlns:mc="http://schemas.openxmlformats.org/markup-compatibility/2006" xmlns:aink="http://schemas.microsoft.com/office/drawing/2016/ink" xmlns:am3d="http://schemas.microsoft.com/office/drawing/2017/model3d" xmlns:o="urn:schemas-microsoft-com:office:office" xmlns:r="http://schemas.openxmlformats.org/officeDocument/2006/relationships" xmlns:m="http://schemas.openxmlformats.org/officeDocument/2006/math" xmlns:v="urn:schemas-microsoft-com:vml" xmlns:wp14="http://schemas.microsoft.com/office/word/2010/wordprocessingDrawing" xmlns:wp="http://schemas.openxmlformats.org/drawingml/2006/wordprocessingDrawing" xmlns:w10="urn:schemas-microsoft-com:office:word" xmlns:w="http://schemas.openxmlformats.org/wordprocessingml/2006/main" xmlns:w14="http://schemas.microsoft.com/office/word/2010/wordml" xmlns:w15="http://schemas.microsoft.com/office/word/2012/wordml" xmlns:w16cex="http://schemas.microsoft.com/office/word/2018/wordml/cex" xmlns:w16cid="http://schemas.microsoft.com/office/word/2016/wordml/cid" xmlns:w16="http://schemas.microsoft.com/office/word/2018/wordml" xmlns:w16sdtdh="http://schemas.microsoft.com/office/word/2020/wordml/sdtdatahash" xmlns:w16se="http://schemas.microsoft.com/office/word/2015/wordml/symex" xmlns:wpg="http://schemas.microsoft.com/office/word/2010/wordprocessingGroup" xmlns:wpi="http://schemas.microsoft.com/office/word/2010/wordprocessingInk" xmlns:wne="http://schemas.microsoft.com/office/word/2006/wordml" xmlns:wps="http://schemas.microsoft.com/office/word/2010/wordprocessingShape" mc:Ignorable="w14 w15 w16se w16cid w16 w16cex w16sdtdh wp14">
   <w:p>
     <w:pPr>
       <w:pStyle w:val="Header"/>
@@ -3089,7 +2953,7 @@
 </file>
 
 <file path=word/numbering.xml><?xml version="1.0" encoding="utf-8"?>
-<w:numbering xmlns:wpc="http://schemas.microsoft.com/office/word/2010/wordprocessingCanvas" xmlns:cx="http://schemas.microsoft.com/office/drawing/2014/chartex" xmlns:cx1="http://schemas.microsoft.com/office/drawing/2015/9/8/chartex" xmlns:cx2="http://schemas.microsoft.com/office/drawing/2015/10/21/chartex" xmlns:cx3="http://schemas.microsoft.com/office/drawing/2016/5/9/chartex" xmlns:cx4="http://schemas.microsoft.com/office/drawing/2016/5/10/chartex" xmlns:cx5="http://schemas.microsoft.com/office/drawing/2016/5/11/chartex" xmlns:cx6="http://schemas.microsoft.com/office/drawing/2016/5/12/chartex" xmlns:cx7="http://schemas.microsoft.com/office/drawing/2016/5/13/chartex" xmlns:cx8="http://schemas.microsoft.com/office/drawing/2016/5/14/chartex" xmlns:mc="http://schemas.openxmlformats.org/markup-compatibility/2006" xmlns:aink="http://schemas.microsoft.com/office/drawing/2016/ink" xmlns:am3d="http://schemas.microsoft.com/office/drawing/2017/model3d" xmlns:o="urn:schemas-microsoft-com:office:office" xmlns:r="http://schemas.openxmlformats.org/officeDocument/2006/relationships" xmlns:m="http://schemas.openxmlformats.org/officeDocument/2006/math" xmlns:v="urn:schemas-microsoft-com:vml" xmlns:wp14="http://schemas.microsoft.com/office/word/2010/wordprocessingDrawing" xmlns:wp="http://schemas.openxmlformats.org/drawingml/2006/wordprocessingDrawing" xmlns:w10="urn:schemas-microsoft-com:office:word" xmlns:w="http://schemas.openxmlformats.org/wordprocessingml/2006/main" xmlns:w14="http://schemas.microsoft.com/office/word/2010/wordml" xmlns:w15="http://schemas.microsoft.com/office/word/2012/wordml" xmlns:w16cid="http://schemas.microsoft.com/office/word/2016/wordml/cid" xmlns:w16se="http://schemas.microsoft.com/office/word/2015/wordml/symex" xmlns:wpg="http://schemas.microsoft.com/office/word/2010/wordprocessingGroup" xmlns:wpi="http://schemas.microsoft.com/office/word/2010/wordprocessingInk" xmlns:wne="http://schemas.microsoft.com/office/word/2006/wordml" xmlns:wps="http://schemas.microsoft.com/office/word/2010/wordprocessingShape" mc:Ignorable="w14 w15 w16se w16cid wp14">
+<w:numbering xmlns:wpc="http://schemas.microsoft.com/office/word/2010/wordprocessingCanvas" xmlns:cx="http://schemas.microsoft.com/office/drawing/2014/chartex" xmlns:cx1="http://schemas.microsoft.com/office/drawing/2015/9/8/chartex" xmlns:cx2="http://schemas.microsoft.com/office/drawing/2015/10/21/chartex" xmlns:cx3="http://schemas.microsoft.com/office/drawing/2016/5/9/chartex" xmlns:cx4="http://schemas.microsoft.com/office/drawing/2016/5/10/chartex" xmlns:cx5="http://schemas.microsoft.com/office/drawing/2016/5/11/chartex" xmlns:cx6="http://schemas.microsoft.com/office/drawing/2016/5/12/chartex" xmlns:cx7="http://schemas.microsoft.com/office/drawing/2016/5/13/chartex" xmlns:cx8="http://schemas.microsoft.com/office/drawing/2016/5/14/chartex" xmlns:mc="http://schemas.openxmlformats.org/markup-compatibility/2006" xmlns:aink="http://schemas.microsoft.com/office/drawing/2016/ink" xmlns:am3d="http://schemas.microsoft.com/office/drawing/2017/model3d" xmlns:o="urn:schemas-microsoft-com:office:office" xmlns:r="http://schemas.openxmlformats.org/officeDocument/2006/relationships" xmlns:m="http://schemas.openxmlformats.org/officeDocument/2006/math" xmlns:v="urn:schemas-microsoft-com:vml" xmlns:wp14="http://schemas.microsoft.com/office/word/2010/wordprocessingDrawing" xmlns:wp="http://schemas.openxmlformats.org/drawingml/2006/wordprocessingDrawing" xmlns:w10="urn:schemas-microsoft-com:office:word" xmlns:w="http://schemas.openxmlformats.org/wordprocessingml/2006/main" xmlns:w14="http://schemas.microsoft.com/office/word/2010/wordml" xmlns:w15="http://schemas.microsoft.com/office/word/2012/wordml" xmlns:w16cex="http://schemas.microsoft.com/office/word/2018/wordml/cex" xmlns:w16cid="http://schemas.microsoft.com/office/word/2016/wordml/cid" xmlns:w16="http://schemas.microsoft.com/office/word/2018/wordml" xmlns:w16sdtdh="http://schemas.microsoft.com/office/word/2020/wordml/sdtdatahash" xmlns:w16se="http://schemas.microsoft.com/office/word/2015/wordml/symex" xmlns:wpg="http://schemas.microsoft.com/office/word/2010/wordprocessingGroup" xmlns:wpi="http://schemas.microsoft.com/office/word/2010/wordprocessingInk" xmlns:wne="http://schemas.microsoft.com/office/word/2006/wordml" xmlns:wps="http://schemas.microsoft.com/office/word/2010/wordprocessingShape" mc:Ignorable="w14 w15 w16se w16cid w16 w16cex w16sdtdh wp14">
   <w:abstractNum w:abstractNumId="0" w15:restartNumberingAfterBreak="0">
     <w:nsid w:val="02396439"/>
     <w:multiLevelType w:val="multilevel"/>
@@ -3621,7 +3485,7 @@
 </file>
 
 <file path=word/styles.xml><?xml version="1.0" encoding="utf-8"?>
-<w:styles xmlns:mc="http://schemas.openxmlformats.org/markup-compatibility/2006" xmlns:r="http://schemas.openxmlformats.org/officeDocument/2006/relationships" xmlns:w="http://schemas.openxmlformats.org/wordprocessingml/2006/main" xmlns:w14="http://schemas.microsoft.com/office/word/2010/wordml" xmlns:w15="http://schemas.microsoft.com/office/word/2012/wordml" xmlns:w16cid="http://schemas.microsoft.com/office/word/2016/wordml/cid" xmlns:w16se="http://schemas.microsoft.com/office/word/2015/wordml/symex" mc:Ignorable="w14 w15 w16se w16cid">
+<w:styles xmlns:mc="http://schemas.openxmlformats.org/markup-compatibility/2006" xmlns:r="http://schemas.openxmlformats.org/officeDocument/2006/relationships" xmlns:w="http://schemas.openxmlformats.org/wordprocessingml/2006/main" xmlns:w14="http://schemas.microsoft.com/office/word/2010/wordml" xmlns:w15="http://schemas.microsoft.com/office/word/2012/wordml" xmlns:w16cex="http://schemas.microsoft.com/office/word/2018/wordml/cex" xmlns:w16cid="http://schemas.microsoft.com/office/word/2016/wordml/cid" xmlns:w16="http://schemas.microsoft.com/office/word/2018/wordml" xmlns:w16sdtdh="http://schemas.microsoft.com/office/word/2020/wordml/sdtdatahash" xmlns:w16se="http://schemas.microsoft.com/office/word/2015/wordml/symex" mc:Ignorable="w14 w15 w16se w16cid w16 w16cex w16sdtdh">
   <w:docDefaults>
     <w:rPrDefault>
       <w:rPr>
@@ -3631,7 +3495,7 @@
     </w:rPrDefault>
     <w:pPrDefault/>
   </w:docDefaults>
-  <w:latentStyles w:defLockedState="0" w:defUIPriority="99" w:defSemiHidden="0" w:defUnhideWhenUsed="0" w:defQFormat="0" w:count="375">
+  <w:latentStyles w:defLockedState="0" w:defUIPriority="99" w:defSemiHidden="0" w:defUnhideWhenUsed="0" w:defQFormat="0" w:count="376">
     <w:lsdException w:name="Normal" w:uiPriority="0" w:qFormat="1"/>
     <w:lsdException w:name="heading 1" w:uiPriority="9" w:qFormat="1"/>
     <w:lsdException w:name="heading 2" w:semiHidden="1" w:uiPriority="9" w:unhideWhenUsed="1" w:qFormat="1"/>
@@ -3726,7 +3590,6 @@
     <w:lsdException w:name="HTML Sample" w:semiHidden="1" w:unhideWhenUsed="1"/>
     <w:lsdException w:name="HTML Typewriter" w:semiHidden="1" w:unhideWhenUsed="1"/>
     <w:lsdException w:name="HTML Variable" w:semiHidden="1" w:unhideWhenUsed="1"/>
-    <w:lsdException w:name="Normal Table" w:semiHidden="1" w:unhideWhenUsed="1"/>
     <w:lsdException w:name="annotation subject" w:semiHidden="1" w:unhideWhenUsed="1"/>
     <w:lsdException w:name="No List" w:semiHidden="1" w:unhideWhenUsed="1"/>
     <w:lsdException w:name="Outline List 1" w:semiHidden="1" w:unhideWhenUsed="1"/>
@@ -3773,10 +3636,8 @@
     <w:lsdException w:name="Table Subtle 2" w:semiHidden="1" w:unhideWhenUsed="1"/>
     <w:lsdException w:name="Table Web 1" w:semiHidden="1" w:unhideWhenUsed="1"/>
     <w:lsdException w:name="Table Web 2" w:semiHidden="1" w:unhideWhenUsed="1"/>
-    <w:lsdException w:name="Table Web 3" w:semiHidden="1" w:unhideWhenUsed="1"/>
     <w:lsdException w:name="Balloon Text" w:semiHidden="1" w:unhideWhenUsed="1"/>
     <w:lsdException w:name="Table Grid" w:uiPriority="59"/>
-    <w:lsdException w:name="Table Theme" w:semiHidden="1" w:unhideWhenUsed="1"/>
     <w:lsdException w:name="Placeholder Text" w:semiHidden="1"/>
     <w:lsdException w:name="No Spacing" w:uiPriority="1" w:qFormat="1"/>
     <w:lsdException w:name="Light Shading" w:uiPriority="60"/>
@@ -3987,6 +3848,7 @@
     <w:lsdException w:name="Smart Hyperlink" w:semiHidden="1" w:unhideWhenUsed="1"/>
     <w:lsdException w:name="Hashtag" w:semiHidden="1" w:unhideWhenUsed="1"/>
     <w:lsdException w:name="Unresolved Mention" w:semiHidden="1" w:unhideWhenUsed="1"/>
+    <w:lsdException w:name="Smart Link" w:semiHidden="1" w:unhideWhenUsed="1"/>
   </w:latentStyles>
   <w:style w:type="paragraph" w:default="1" w:styleId="Normal">
     <w:name w:val="Normal"/>

</xml_diff>

<commit_message>
Improved the instructions and code review.
</commit_message>
<xml_diff>
--- a/Labs/Lab01/CS133JS_Lab01_CodeReview.docx
+++ b/Labs/Lab01/CS133JS_Lab01_CodeReview.docx
@@ -212,6 +212,15 @@
         <w:t xml:space="preserve">Use this form to review </w:t>
       </w:r>
       <w:r>
+        <w:rPr>
+          <w:u w:val="single"/>
+        </w:rPr>
+        <w:t xml:space="preserve">part 2 </w:t>
+      </w:r>
+      <w:r>
+        <w:t xml:space="preserve">of </w:t>
+      </w:r>
+      <w:r>
         <w:t>your lab partner’s</w:t>
       </w:r>
       <w:r>
@@ -223,39 +232,84 @@
     </w:p>
     <w:p>
       <w:pPr>
+        <w:pStyle w:val="ListParagraph"/>
+        <w:numPr>
+          <w:ilvl w:val="0"/>
+          <w:numId w:val="5"/>
+        </w:numPr>
         <w:suppressAutoHyphens w:val="0"/>
         <w:spacing w:after="0" w:line="240" w:lineRule="auto"/>
-        <w:rPr>
-          <w:sz w:val="24"/>
-          <w:szCs w:val="24"/>
-          <w:u w:val="single"/>
-        </w:rPr>
       </w:pPr>
       <w:r>
-        <w:rPr>
-          <w:sz w:val="24"/>
-          <w:szCs w:val="24"/>
-          <w:u w:val="single"/>
-        </w:rPr>
-        <w:t>Part 2</w:t>
-      </w:r>
-    </w:p>
-    <w:p>
-      <w:pPr>
-        <w:suppressAutoHyphens w:val="0"/>
-        <w:spacing w:after="0" w:line="240" w:lineRule="auto"/>
-      </w:pPr>
-      <w:r>
-        <w:t xml:space="preserve">Only complete a review for </w:t>
+        <w:t xml:space="preserve">Only </w:t>
       </w:r>
       <w:r>
-        <w:t>your lab partner’s</w:t>
+        <w:t>answer</w:t>
       </w:r>
       <w:r>
         <w:t xml:space="preserve"> </w:t>
       </w:r>
       <w:r>
-        <w:t>assignment. You can delete the others.</w:t>
+        <w:t>questions</w:t>
+      </w:r>
+      <w:r>
+        <w:t xml:space="preserve"> </w:t>
+      </w:r>
+      <w:r>
+        <w:t xml:space="preserve">that are for your </w:t>
+      </w:r>
+      <w:r>
+        <w:t>partner’s</w:t>
+      </w:r>
+      <w:r>
+        <w:t xml:space="preserve"> </w:t>
+      </w:r>
+      <w:r>
+        <w:t>assignment</w:t>
+      </w:r>
+      <w:r>
+        <w:t xml:space="preserve"> group</w:t>
+      </w:r>
+      <w:r>
+        <w:t>. You can delete the others.</w:t>
+      </w:r>
+    </w:p>
+    <w:p>
+      <w:pPr>
+        <w:pStyle w:val="ListParagraph"/>
+        <w:numPr>
+          <w:ilvl w:val="0"/>
+          <w:numId w:val="5"/>
+        </w:numPr>
+        <w:suppressAutoHyphens w:val="0"/>
+        <w:spacing w:after="0" w:line="240" w:lineRule="auto"/>
+      </w:pPr>
+      <w:r>
+        <w:t xml:space="preserve">Put “yes” or “no” answers in the </w:t>
+      </w:r>
+      <w:r>
+        <w:rPr>
+          <w:i/>
+          <w:iCs/>
+        </w:rPr>
+        <w:t>Beta</w:t>
+      </w:r>
+      <w:r>
+        <w:t xml:space="preserve"> column. </w:t>
+      </w:r>
+    </w:p>
+    <w:p>
+      <w:pPr>
+        <w:pStyle w:val="ListParagraph"/>
+        <w:numPr>
+          <w:ilvl w:val="0"/>
+          <w:numId w:val="5"/>
+        </w:numPr>
+        <w:suppressAutoHyphens w:val="0"/>
+        <w:spacing w:after="0" w:line="240" w:lineRule="auto"/>
+      </w:pPr>
+      <w:r>
+        <w:t>Add a comment to explain any “no” answers as well as an overall comment on the web page.</w:t>
       </w:r>
     </w:p>
     <w:p>
@@ -479,13 +533,13 @@
               <w:spacing w:after="0" w:line="240" w:lineRule="auto"/>
             </w:pPr>
             <w:r>
-              <w:t xml:space="preserve">Are the correct </w:t>
+              <w:t xml:space="preserve">Are the </w:t>
             </w:r>
             <w:r>
               <w:t>developer’s</w:t>
             </w:r>
             <w:r>
-              <w:t xml:space="preserve"> name and date in a comment in the head element of the HTML page?</w:t>
+              <w:t xml:space="preserve"> name and date in a comment in the head element of the page?</w:t>
             </w:r>
           </w:p>
         </w:tc>
@@ -3469,6 +3523,119 @@
       </w:pPr>
     </w:lvl>
   </w:abstractNum>
+  <w:abstractNum w:abstractNumId="4" w15:restartNumberingAfterBreak="0">
+    <w:nsid w:val="76FE50F1"/>
+    <w:multiLevelType w:val="hybridMultilevel"/>
+    <w:tmpl w:val="E81E8D9C"/>
+    <w:lvl w:ilvl="0" w:tplc="04090001">
+      <w:start w:val="1"/>
+      <w:numFmt w:val="bullet"/>
+      <w:lvlText w:val=""/>
+      <w:lvlJc w:val="left"/>
+      <w:pPr>
+        <w:ind w:left="720" w:hanging="360"/>
+      </w:pPr>
+      <w:rPr>
+        <w:rFonts w:ascii="Symbol" w:hAnsi="Symbol" w:hint="default"/>
+      </w:rPr>
+    </w:lvl>
+    <w:lvl w:ilvl="1" w:tplc="04090003" w:tentative="1">
+      <w:start w:val="1"/>
+      <w:numFmt w:val="bullet"/>
+      <w:lvlText w:val="o"/>
+      <w:lvlJc w:val="left"/>
+      <w:pPr>
+        <w:ind w:left="1440" w:hanging="360"/>
+      </w:pPr>
+      <w:rPr>
+        <w:rFonts w:ascii="Courier New" w:hAnsi="Courier New" w:cs="Courier New" w:hint="default"/>
+      </w:rPr>
+    </w:lvl>
+    <w:lvl w:ilvl="2" w:tplc="04090005" w:tentative="1">
+      <w:start w:val="1"/>
+      <w:numFmt w:val="bullet"/>
+      <w:lvlText w:val=""/>
+      <w:lvlJc w:val="left"/>
+      <w:pPr>
+        <w:ind w:left="2160" w:hanging="360"/>
+      </w:pPr>
+      <w:rPr>
+        <w:rFonts w:ascii="Wingdings" w:hAnsi="Wingdings" w:hint="default"/>
+      </w:rPr>
+    </w:lvl>
+    <w:lvl w:ilvl="3" w:tplc="04090001" w:tentative="1">
+      <w:start w:val="1"/>
+      <w:numFmt w:val="bullet"/>
+      <w:lvlText w:val=""/>
+      <w:lvlJc w:val="left"/>
+      <w:pPr>
+        <w:ind w:left="2880" w:hanging="360"/>
+      </w:pPr>
+      <w:rPr>
+        <w:rFonts w:ascii="Symbol" w:hAnsi="Symbol" w:hint="default"/>
+      </w:rPr>
+    </w:lvl>
+    <w:lvl w:ilvl="4" w:tplc="04090003" w:tentative="1">
+      <w:start w:val="1"/>
+      <w:numFmt w:val="bullet"/>
+      <w:lvlText w:val="o"/>
+      <w:lvlJc w:val="left"/>
+      <w:pPr>
+        <w:ind w:left="3600" w:hanging="360"/>
+      </w:pPr>
+      <w:rPr>
+        <w:rFonts w:ascii="Courier New" w:hAnsi="Courier New" w:cs="Courier New" w:hint="default"/>
+      </w:rPr>
+    </w:lvl>
+    <w:lvl w:ilvl="5" w:tplc="04090005" w:tentative="1">
+      <w:start w:val="1"/>
+      <w:numFmt w:val="bullet"/>
+      <w:lvlText w:val=""/>
+      <w:lvlJc w:val="left"/>
+      <w:pPr>
+        <w:ind w:left="4320" w:hanging="360"/>
+      </w:pPr>
+      <w:rPr>
+        <w:rFonts w:ascii="Wingdings" w:hAnsi="Wingdings" w:hint="default"/>
+      </w:rPr>
+    </w:lvl>
+    <w:lvl w:ilvl="6" w:tplc="04090001" w:tentative="1">
+      <w:start w:val="1"/>
+      <w:numFmt w:val="bullet"/>
+      <w:lvlText w:val=""/>
+      <w:lvlJc w:val="left"/>
+      <w:pPr>
+        <w:ind w:left="5040" w:hanging="360"/>
+      </w:pPr>
+      <w:rPr>
+        <w:rFonts w:ascii="Symbol" w:hAnsi="Symbol" w:hint="default"/>
+      </w:rPr>
+    </w:lvl>
+    <w:lvl w:ilvl="7" w:tplc="04090003" w:tentative="1">
+      <w:start w:val="1"/>
+      <w:numFmt w:val="bullet"/>
+      <w:lvlText w:val="o"/>
+      <w:lvlJc w:val="left"/>
+      <w:pPr>
+        <w:ind w:left="5760" w:hanging="360"/>
+      </w:pPr>
+      <w:rPr>
+        <w:rFonts w:ascii="Courier New" w:hAnsi="Courier New" w:cs="Courier New" w:hint="default"/>
+      </w:rPr>
+    </w:lvl>
+    <w:lvl w:ilvl="8" w:tplc="04090005" w:tentative="1">
+      <w:start w:val="1"/>
+      <w:numFmt w:val="bullet"/>
+      <w:lvlText w:val=""/>
+      <w:lvlJc w:val="left"/>
+      <w:pPr>
+        <w:ind w:left="6480" w:hanging="360"/>
+      </w:pPr>
+      <w:rPr>
+        <w:rFonts w:ascii="Wingdings" w:hAnsi="Wingdings" w:hint="default"/>
+      </w:rPr>
+    </w:lvl>
+  </w:abstractNum>
   <w:num w:numId="1">
     <w:abstractNumId w:val="0"/>
   </w:num>
@@ -3480,6 +3647,9 @@
   </w:num>
   <w:num w:numId="4">
     <w:abstractNumId w:val="1"/>
+  </w:num>
+  <w:num w:numId="5">
+    <w:abstractNumId w:val="4"/>
   </w:num>
 </w:numbering>
 </file>
@@ -3590,6 +3760,7 @@
     <w:lsdException w:name="HTML Sample" w:semiHidden="1" w:unhideWhenUsed="1"/>
     <w:lsdException w:name="HTML Typewriter" w:semiHidden="1" w:unhideWhenUsed="1"/>
     <w:lsdException w:name="HTML Variable" w:semiHidden="1" w:unhideWhenUsed="1"/>
+    <w:lsdException w:name="Normal Table" w:semiHidden="1" w:unhideWhenUsed="1"/>
     <w:lsdException w:name="annotation subject" w:semiHidden="1" w:unhideWhenUsed="1"/>
     <w:lsdException w:name="No List" w:semiHidden="1" w:unhideWhenUsed="1"/>
     <w:lsdException w:name="Outline List 1" w:semiHidden="1" w:unhideWhenUsed="1"/>
@@ -3636,8 +3807,10 @@
     <w:lsdException w:name="Table Subtle 2" w:semiHidden="1" w:unhideWhenUsed="1"/>
     <w:lsdException w:name="Table Web 1" w:semiHidden="1" w:unhideWhenUsed="1"/>
     <w:lsdException w:name="Table Web 2" w:semiHidden="1" w:unhideWhenUsed="1"/>
+    <w:lsdException w:name="Table Web 3" w:semiHidden="1" w:unhideWhenUsed="1"/>
     <w:lsdException w:name="Balloon Text" w:semiHidden="1" w:unhideWhenUsed="1"/>
     <w:lsdException w:name="Table Grid" w:uiPriority="59"/>
+    <w:lsdException w:name="Table Theme" w:semiHidden="1" w:unhideWhenUsed="1"/>
     <w:lsdException w:name="Placeholder Text" w:semiHidden="1"/>
     <w:lsdException w:name="No Spacing" w:uiPriority="1" w:qFormat="1"/>
     <w:lsdException w:name="Light Shading" w:uiPriority="60"/>

</xml_diff>

<commit_message>
Updated code review forms for labs 1 through 4
</commit_message>
<xml_diff>
--- a/Labs/Lab01/CS133JS_Lab01_CodeReview.docx
+++ b/Labs/Lab01/CS133JS_Lab01_CodeReview.docx
@@ -1,6 +1,6 @@
 
 <file path=word/document.xml><?xml version="1.0" encoding="utf-8"?>
-<w:document xmlns:wpc="http://schemas.microsoft.com/office/word/2010/wordprocessingCanvas" xmlns:cx="http://schemas.microsoft.com/office/drawing/2014/chartex" xmlns:cx1="http://schemas.microsoft.com/office/drawing/2015/9/8/chartex" xmlns:cx2="http://schemas.microsoft.com/office/drawing/2015/10/21/chartex" xmlns:cx3="http://schemas.microsoft.com/office/drawing/2016/5/9/chartex" xmlns:cx4="http://schemas.microsoft.com/office/drawing/2016/5/10/chartex" xmlns:cx5="http://schemas.microsoft.com/office/drawing/2016/5/11/chartex" xmlns:cx6="http://schemas.microsoft.com/office/drawing/2016/5/12/chartex" xmlns:cx7="http://schemas.microsoft.com/office/drawing/2016/5/13/chartex" xmlns:cx8="http://schemas.microsoft.com/office/drawing/2016/5/14/chartex" xmlns:mc="http://schemas.openxmlformats.org/markup-compatibility/2006" xmlns:aink="http://schemas.microsoft.com/office/drawing/2016/ink" xmlns:am3d="http://schemas.microsoft.com/office/drawing/2017/model3d" xmlns:o="urn:schemas-microsoft-com:office:office" xmlns:r="http://schemas.openxmlformats.org/officeDocument/2006/relationships" xmlns:m="http://schemas.openxmlformats.org/officeDocument/2006/math" xmlns:v="urn:schemas-microsoft-com:vml" xmlns:wp14="http://schemas.microsoft.com/office/word/2010/wordprocessingDrawing" xmlns:wp="http://schemas.openxmlformats.org/drawingml/2006/wordprocessingDrawing" xmlns:w10="urn:schemas-microsoft-com:office:word" xmlns:w="http://schemas.openxmlformats.org/wordprocessingml/2006/main" xmlns:w14="http://schemas.microsoft.com/office/word/2010/wordml" xmlns:w15="http://schemas.microsoft.com/office/word/2012/wordml" xmlns:w16cex="http://schemas.microsoft.com/office/word/2018/wordml/cex" xmlns:w16cid="http://schemas.microsoft.com/office/word/2016/wordml/cid" xmlns:w16="http://schemas.microsoft.com/office/word/2018/wordml" xmlns:w16sdtdh="http://schemas.microsoft.com/office/word/2020/wordml/sdtdatahash" xmlns:w16se="http://schemas.microsoft.com/office/word/2015/wordml/symex" xmlns:wpg="http://schemas.microsoft.com/office/word/2010/wordprocessingGroup" xmlns:wpi="http://schemas.microsoft.com/office/word/2010/wordprocessingInk" xmlns:wne="http://schemas.microsoft.com/office/word/2006/wordml" xmlns:wps="http://schemas.microsoft.com/office/word/2010/wordprocessingShape" mc:Ignorable="w14 w15 w16se w16cid w16 w16cex w16sdtdh wp14">
+<w:document xmlns:wpc="http://schemas.microsoft.com/office/word/2010/wordprocessingCanvas" xmlns:cx="http://schemas.microsoft.com/office/drawing/2014/chartex" xmlns:cx1="http://schemas.microsoft.com/office/drawing/2015/9/8/chartex" xmlns:cx2="http://schemas.microsoft.com/office/drawing/2015/10/21/chartex" xmlns:cx3="http://schemas.microsoft.com/office/drawing/2016/5/9/chartex" xmlns:cx4="http://schemas.microsoft.com/office/drawing/2016/5/10/chartex" xmlns:cx5="http://schemas.microsoft.com/office/drawing/2016/5/11/chartex" xmlns:cx6="http://schemas.microsoft.com/office/drawing/2016/5/12/chartex" xmlns:cx7="http://schemas.microsoft.com/office/drawing/2016/5/13/chartex" xmlns:cx8="http://schemas.microsoft.com/office/drawing/2016/5/14/chartex" xmlns:mc="http://schemas.openxmlformats.org/markup-compatibility/2006" xmlns:aink="http://schemas.microsoft.com/office/drawing/2016/ink" xmlns:am3d="http://schemas.microsoft.com/office/drawing/2017/model3d" xmlns:o="urn:schemas-microsoft-com:office:office" xmlns:oel="http://schemas.microsoft.com/office/2019/extlst" xmlns:r="http://schemas.openxmlformats.org/officeDocument/2006/relationships" xmlns:m="http://schemas.openxmlformats.org/officeDocument/2006/math" xmlns:v="urn:schemas-microsoft-com:vml" xmlns:wp14="http://schemas.microsoft.com/office/word/2010/wordprocessingDrawing" xmlns:wp="http://schemas.openxmlformats.org/drawingml/2006/wordprocessingDrawing" xmlns:w10="urn:schemas-microsoft-com:office:word" xmlns:w="http://schemas.openxmlformats.org/wordprocessingml/2006/main" xmlns:w14="http://schemas.microsoft.com/office/word/2010/wordml" xmlns:w15="http://schemas.microsoft.com/office/word/2012/wordml" xmlns:w16cex="http://schemas.microsoft.com/office/word/2018/wordml/cex" xmlns:w16cid="http://schemas.microsoft.com/office/word/2016/wordml/cid" xmlns:w16="http://schemas.microsoft.com/office/word/2018/wordml" xmlns:w16du="http://schemas.microsoft.com/office/word/2023/wordml/word16du" xmlns:w16sdtdh="http://schemas.microsoft.com/office/word/2020/wordml/sdtdatahash" xmlns:w16sdtfl="http://schemas.microsoft.com/office/word/2024/wordml/sdtformatlock" xmlns:w16se="http://schemas.microsoft.com/office/word/2015/wordml/symex" xmlns:wpg="http://schemas.microsoft.com/office/word/2010/wordprocessingGroup" xmlns:wpi="http://schemas.microsoft.com/office/word/2010/wordprocessingInk" xmlns:wne="http://schemas.microsoft.com/office/word/2006/wordml" xmlns:wps="http://schemas.microsoft.com/office/word/2010/wordprocessingShape" mc:Ignorable="w14 w15 w16se w16cid w16 w16cex w16sdtdh w16sdtfl w16du wp14">
   <w:body>
     <w:tbl>
       <w:tblPr>
@@ -10,13 +10,13 @@
         <w:tblLook w:val="0000" w:firstRow="0" w:lastRow="0" w:firstColumn="0" w:lastColumn="0" w:noHBand="0" w:noVBand="0"/>
       </w:tblPr>
       <w:tblGrid>
-        <w:gridCol w:w="5310"/>
-        <w:gridCol w:w="4173"/>
+        <w:gridCol w:w="5670"/>
+        <w:gridCol w:w="3813"/>
       </w:tblGrid>
       <w:tr>
         <w:tc>
           <w:tcPr>
-            <w:tcW w:w="5310" w:type="dxa"/>
+            <w:tcW w:w="5670" w:type="dxa"/>
             <w:tcBorders>
               <w:top w:val="single" w:sz="4" w:space="0" w:color="000000"/>
               <w:left w:val="single" w:sz="4" w:space="0" w:color="000000"/>
@@ -37,7 +37,7 @@
         </w:tc>
         <w:tc>
           <w:tcPr>
-            <w:tcW w:w="4173" w:type="dxa"/>
+            <w:tcW w:w="3813" w:type="dxa"/>
             <w:tcBorders>
               <w:top w:val="single" w:sz="4" w:space="0" w:color="000000"/>
               <w:left w:val="single" w:sz="4" w:space="0" w:color="000000"/>
@@ -58,7 +58,7 @@
       <w:tr>
         <w:tc>
           <w:tcPr>
-            <w:tcW w:w="5310" w:type="dxa"/>
+            <w:tcW w:w="5670" w:type="dxa"/>
             <w:tcBorders>
               <w:top w:val="single" w:sz="4" w:space="0" w:color="000000"/>
               <w:left w:val="single" w:sz="4" w:space="0" w:color="000000"/>
@@ -73,13 +73,22 @@
               <w:spacing w:after="0" w:line="240" w:lineRule="auto"/>
             </w:pPr>
             <w:r>
-              <w:t>Developer’s Assignment group (A, B, or C)</w:t>
-            </w:r>
-          </w:p>
-        </w:tc>
-        <w:tc>
-          <w:tcPr>
-            <w:tcW w:w="4173" w:type="dxa"/>
+              <w:t xml:space="preserve">Developer’s </w:t>
+            </w:r>
+            <w:r>
+              <w:t>lab version</w:t>
+            </w:r>
+            <w:r>
+              <w:t xml:space="preserve"> (A, B, or C)</w:t>
+            </w:r>
+            <w:r>
+              <w:t xml:space="preserve"> and lab partner group</w:t>
+            </w:r>
+          </w:p>
+        </w:tc>
+        <w:tc>
+          <w:tcPr>
+            <w:tcW w:w="3813" w:type="dxa"/>
             <w:tcBorders>
               <w:top w:val="single" w:sz="4" w:space="0" w:color="000000"/>
               <w:left w:val="single" w:sz="4" w:space="0" w:color="000000"/>
@@ -100,7 +109,7 @@
       <w:tr>
         <w:tc>
           <w:tcPr>
-            <w:tcW w:w="5310" w:type="dxa"/>
+            <w:tcW w:w="5670" w:type="dxa"/>
             <w:tcBorders>
               <w:top w:val="single" w:sz="4" w:space="0" w:color="000000"/>
               <w:left w:val="single" w:sz="4" w:space="0" w:color="000000"/>
@@ -121,7 +130,7 @@
         </w:tc>
         <w:tc>
           <w:tcPr>
-            <w:tcW w:w="4173" w:type="dxa"/>
+            <w:tcW w:w="3813" w:type="dxa"/>
             <w:tcBorders>
               <w:top w:val="single" w:sz="4" w:space="0" w:color="000000"/>
               <w:left w:val="single" w:sz="4" w:space="0" w:color="000000"/>
@@ -142,7 +151,7 @@
       <w:tr>
         <w:tc>
           <w:tcPr>
-            <w:tcW w:w="5310" w:type="dxa"/>
+            <w:tcW w:w="5670" w:type="dxa"/>
             <w:tcBorders>
               <w:top w:val="single" w:sz="4" w:space="0" w:color="000000"/>
               <w:left w:val="single" w:sz="4" w:space="0" w:color="000000"/>
@@ -163,7 +172,7 @@
         </w:tc>
         <w:tc>
           <w:tcPr>
-            <w:tcW w:w="4173" w:type="dxa"/>
+            <w:tcW w:w="3813" w:type="dxa"/>
             <w:tcBorders>
               <w:top w:val="single" w:sz="4" w:space="0" w:color="000000"/>
               <w:left w:val="single" w:sz="4" w:space="0" w:color="000000"/>
@@ -224,10 +233,19 @@
         <w:t>your lab partner’s</w:t>
       </w:r>
       <w:r>
-        <w:t xml:space="preserve"> beta version. After completing this review, upload it to the Beta Forum so your lab partner can read it.</w:t>
+        <w:t xml:space="preserve"> beta version. After completing this review, </w:t>
       </w:r>
       <w:r>
-        <w:t xml:space="preserve"> Also submit it to the Lab Code Review assignment.</w:t>
+        <w:t>share it with you</w:t>
+      </w:r>
+      <w:r>
+        <w:t xml:space="preserve">r lab partner </w:t>
+      </w:r>
+      <w:r>
+        <w:t>and</w:t>
+      </w:r>
+      <w:r>
+        <w:t xml:space="preserve"> submit it to the Lab Code Review assignment.</w:t>
       </w:r>
     </w:p>
     <w:p>
@@ -314,6 +332,29 @@
     </w:p>
     <w:p>
       <w:pPr>
+        <w:pStyle w:val="ListParagraph"/>
+        <w:widowControl w:val="0"/>
+        <w:autoSpaceDE w:val="0"/>
+        <w:spacing w:line="240" w:lineRule="auto"/>
+        <w:ind w:left="0"/>
+      </w:pPr>
+      <w:r>
+        <w:t xml:space="preserve">See the </w:t>
+      </w:r>
+      <w:hyperlink r:id="rId7" w:history="1">
+        <w:r>
+          <w:rPr>
+            <w:rStyle w:val="Hyperlink"/>
+          </w:rPr>
+          <w:t>Code Review Procedure</w:t>
+        </w:r>
+      </w:hyperlink>
+      <w:r>
+        <w:t xml:space="preserve"> for details on the code review process.</w:t>
+      </w:r>
+    </w:p>
+    <w:p>
+      <w:pPr>
         <w:suppressAutoHyphens w:val="0"/>
         <w:spacing w:after="0" w:line="240" w:lineRule="auto"/>
         <w:rPr>
@@ -752,7 +793,15 @@
               <w:spacing w:after="0" w:line="240" w:lineRule="auto"/>
             </w:pPr>
             <w:r>
-              <w:t>Is the HTML that displays the image produced by a document.write statement?</w:t>
+              <w:t xml:space="preserve">Is the HTML that displays the image produced by a </w:t>
+            </w:r>
+            <w:proofErr w:type="spellStart"/>
+            <w:r>
+              <w:t>document.write</w:t>
+            </w:r>
+            <w:proofErr w:type="spellEnd"/>
+            <w:r>
+              <w:t xml:space="preserve"> statement?</w:t>
             </w:r>
           </w:p>
         </w:tc>
@@ -823,7 +872,15 @@
               <w:spacing w:after="0" w:line="240" w:lineRule="auto"/>
             </w:pPr>
             <w:r>
-              <w:t>Is the caption produced by a document.write statement?</w:t>
+              <w:t xml:space="preserve">Is the caption produced by a </w:t>
+            </w:r>
+            <w:proofErr w:type="spellStart"/>
+            <w:r>
+              <w:t>document.write</w:t>
+            </w:r>
+            <w:proofErr w:type="spellEnd"/>
+            <w:r>
+              <w:t xml:space="preserve"> statement?</w:t>
             </w:r>
           </w:p>
         </w:tc>
@@ -1171,9 +1228,12 @@
     </w:p>
     <w:p>
       <w:pPr>
-        <w:widowControl w:val="0"/>
-        <w:autoSpaceDE w:val="0"/>
-      </w:pPr>
+        <w:suppressAutoHyphens w:val="0"/>
+        <w:spacing w:after="0" w:line="240" w:lineRule="auto"/>
+      </w:pPr>
+      <w:r>
+        <w:br w:type="page"/>
+      </w:r>
     </w:p>
     <w:tbl>
       <w:tblPr>
@@ -1229,6 +1289,7 @@
                 <w:sz w:val="24"/>
                 <w:szCs w:val="24"/>
               </w:rPr>
+              <w:lastRenderedPageBreak/>
               <w:t xml:space="preserve">Assignment Group </w:t>
             </w:r>
             <w:r>
@@ -1632,7 +1693,15 @@
               <w:t>link to the web site</w:t>
             </w:r>
             <w:r>
-              <w:t xml:space="preserve"> produced by a document.write statement?</w:t>
+              <w:t xml:space="preserve"> produced by a </w:t>
+            </w:r>
+            <w:proofErr w:type="spellStart"/>
+            <w:r>
+              <w:t>document.write</w:t>
+            </w:r>
+            <w:proofErr w:type="spellEnd"/>
+            <w:r>
+              <w:t xml:space="preserve"> statement?</w:t>
             </w:r>
           </w:p>
         </w:tc>
@@ -1703,7 +1772,15 @@
               <w:spacing w:after="0" w:line="240" w:lineRule="auto"/>
             </w:pPr>
             <w:r>
-              <w:t>Is the caption produced by a document.write statement?</w:t>
+              <w:t xml:space="preserve">Is the caption produced by a </w:t>
+            </w:r>
+            <w:proofErr w:type="spellStart"/>
+            <w:r>
+              <w:t>document.write</w:t>
+            </w:r>
+            <w:proofErr w:type="spellEnd"/>
+            <w:r>
+              <w:t xml:space="preserve"> statement?</w:t>
             </w:r>
           </w:p>
         </w:tc>
@@ -2487,7 +2564,15 @@
               <w:spacing w:after="0" w:line="240" w:lineRule="auto"/>
             </w:pPr>
             <w:r>
-              <w:t>Is the HTML that displays the quote produced by a document.write statement?</w:t>
+              <w:t xml:space="preserve">Is the HTML that displays the quote produced by a </w:t>
+            </w:r>
+            <w:proofErr w:type="spellStart"/>
+            <w:r>
+              <w:t>document.write</w:t>
+            </w:r>
+            <w:proofErr w:type="spellEnd"/>
+            <w:r>
+              <w:t xml:space="preserve"> statement?</w:t>
             </w:r>
           </w:p>
         </w:tc>
@@ -2558,7 +2643,15 @@
               <w:spacing w:after="0" w:line="240" w:lineRule="auto"/>
             </w:pPr>
             <w:r>
-              <w:t>Does the code that display’s the quote use a &lt;cite&gt; element?</w:t>
+              <w:t xml:space="preserve">Does the code that </w:t>
+            </w:r>
+            <w:proofErr w:type="gramStart"/>
+            <w:r>
+              <w:t>display’s</w:t>
+            </w:r>
+            <w:proofErr w:type="gramEnd"/>
+            <w:r>
+              <w:t xml:space="preserve"> the quote use a &lt;cite&gt; element?</w:t>
             </w:r>
           </w:p>
         </w:tc>
@@ -2629,7 +2722,15 @@
               <w:spacing w:after="0" w:line="240" w:lineRule="auto"/>
             </w:pPr>
             <w:r>
-              <w:t>Is the attribution produced by a document.write statement?</w:t>
+              <w:t xml:space="preserve">Is the attribution produced by a </w:t>
+            </w:r>
+            <w:proofErr w:type="spellStart"/>
+            <w:r>
+              <w:t>document.write</w:t>
+            </w:r>
+            <w:proofErr w:type="spellEnd"/>
+            <w:r>
+              <w:t xml:space="preserve"> statement?</w:t>
             </w:r>
           </w:p>
         </w:tc>
@@ -2904,7 +3005,8 @@
       </w:pPr>
     </w:p>
     <w:sectPr>
-      <w:headerReference w:type="default" r:id="rId7"/>
+      <w:headerReference w:type="default" r:id="rId8"/>
+      <w:footerReference w:type="default" r:id="rId9"/>
       <w:pgSz w:w="12240" w:h="15840"/>
       <w:pgMar w:top="1440" w:right="1440" w:bottom="1440" w:left="1440" w:header="720" w:footer="0" w:gutter="0"/>
       <w:cols w:space="720"/>
@@ -2916,7 +3018,7 @@
 </file>
 
 <file path=word/endnotes.xml><?xml version="1.0" encoding="utf-8"?>
-<w:endnotes xmlns:wpc="http://schemas.microsoft.com/office/word/2010/wordprocessingCanvas" xmlns:cx="http://schemas.microsoft.com/office/drawing/2014/chartex" xmlns:cx1="http://schemas.microsoft.com/office/drawing/2015/9/8/chartex" xmlns:cx2="http://schemas.microsoft.com/office/drawing/2015/10/21/chartex" xmlns:cx3="http://schemas.microsoft.com/office/drawing/2016/5/9/chartex" xmlns:cx4="http://schemas.microsoft.com/office/drawing/2016/5/10/chartex" xmlns:cx5="http://schemas.microsoft.com/office/drawing/2016/5/11/chartex" xmlns:cx6="http://schemas.microsoft.com/office/drawing/2016/5/12/chartex" xmlns:cx7="http://schemas.microsoft.com/office/drawing/2016/5/13/chartex" xmlns:cx8="http://schemas.microsoft.com/office/drawing/2016/5/14/chartex" xmlns:mc="http://schemas.openxmlformats.org/markup-compatibility/2006" xmlns:aink="http://schemas.microsoft.com/office/drawing/2016/ink" xmlns:am3d="http://schemas.microsoft.com/office/drawing/2017/model3d" xmlns:o="urn:schemas-microsoft-com:office:office" xmlns:r="http://schemas.openxmlformats.org/officeDocument/2006/relationships" xmlns:m="http://schemas.openxmlformats.org/officeDocument/2006/math" xmlns:v="urn:schemas-microsoft-com:vml" xmlns:wp14="http://schemas.microsoft.com/office/word/2010/wordprocessingDrawing" xmlns:wp="http://schemas.openxmlformats.org/drawingml/2006/wordprocessingDrawing" xmlns:w10="urn:schemas-microsoft-com:office:word" xmlns:w="http://schemas.openxmlformats.org/wordprocessingml/2006/main" xmlns:w14="http://schemas.microsoft.com/office/word/2010/wordml" xmlns:w15="http://schemas.microsoft.com/office/word/2012/wordml" xmlns:w16cex="http://schemas.microsoft.com/office/word/2018/wordml/cex" xmlns:w16cid="http://schemas.microsoft.com/office/word/2016/wordml/cid" xmlns:w16="http://schemas.microsoft.com/office/word/2018/wordml" xmlns:w16sdtdh="http://schemas.microsoft.com/office/word/2020/wordml/sdtdatahash" xmlns:w16se="http://schemas.microsoft.com/office/word/2015/wordml/symex" xmlns:wpg="http://schemas.microsoft.com/office/word/2010/wordprocessingGroup" xmlns:wpi="http://schemas.microsoft.com/office/word/2010/wordprocessingInk" xmlns:wne="http://schemas.microsoft.com/office/word/2006/wordml" xmlns:wps="http://schemas.microsoft.com/office/word/2010/wordprocessingShape" mc:Ignorable="w14 w15 w16se w16cid w16 w16cex w16sdtdh wp14">
+<w:endnotes xmlns:wpc="http://schemas.microsoft.com/office/word/2010/wordprocessingCanvas" xmlns:cx="http://schemas.microsoft.com/office/drawing/2014/chartex" xmlns:cx1="http://schemas.microsoft.com/office/drawing/2015/9/8/chartex" xmlns:cx2="http://schemas.microsoft.com/office/drawing/2015/10/21/chartex" xmlns:cx3="http://schemas.microsoft.com/office/drawing/2016/5/9/chartex" xmlns:cx4="http://schemas.microsoft.com/office/drawing/2016/5/10/chartex" xmlns:cx5="http://schemas.microsoft.com/office/drawing/2016/5/11/chartex" xmlns:cx6="http://schemas.microsoft.com/office/drawing/2016/5/12/chartex" xmlns:cx7="http://schemas.microsoft.com/office/drawing/2016/5/13/chartex" xmlns:cx8="http://schemas.microsoft.com/office/drawing/2016/5/14/chartex" xmlns:mc="http://schemas.openxmlformats.org/markup-compatibility/2006" xmlns:aink="http://schemas.microsoft.com/office/drawing/2016/ink" xmlns:am3d="http://schemas.microsoft.com/office/drawing/2017/model3d" xmlns:o="urn:schemas-microsoft-com:office:office" xmlns:oel="http://schemas.microsoft.com/office/2019/extlst" xmlns:r="http://schemas.openxmlformats.org/officeDocument/2006/relationships" xmlns:m="http://schemas.openxmlformats.org/officeDocument/2006/math" xmlns:v="urn:schemas-microsoft-com:vml" xmlns:wp14="http://schemas.microsoft.com/office/word/2010/wordprocessingDrawing" xmlns:wp="http://schemas.openxmlformats.org/drawingml/2006/wordprocessingDrawing" xmlns:w10="urn:schemas-microsoft-com:office:word" xmlns:w="http://schemas.openxmlformats.org/wordprocessingml/2006/main" xmlns:w14="http://schemas.microsoft.com/office/word/2010/wordml" xmlns:w15="http://schemas.microsoft.com/office/word/2012/wordml" xmlns:w16cex="http://schemas.microsoft.com/office/word/2018/wordml/cex" xmlns:w16cid="http://schemas.microsoft.com/office/word/2016/wordml/cid" xmlns:w16="http://schemas.microsoft.com/office/word/2018/wordml" xmlns:w16du="http://schemas.microsoft.com/office/word/2023/wordml/word16du" xmlns:w16sdtdh="http://schemas.microsoft.com/office/word/2020/wordml/sdtdatahash" xmlns:w16sdtfl="http://schemas.microsoft.com/office/word/2024/wordml/sdtformatlock" xmlns:w16se="http://schemas.microsoft.com/office/word/2015/wordml/symex" xmlns:wpg="http://schemas.microsoft.com/office/word/2010/wordprocessingGroup" xmlns:wpi="http://schemas.microsoft.com/office/word/2010/wordprocessingInk" xmlns:wne="http://schemas.microsoft.com/office/word/2006/wordml" xmlns:wps="http://schemas.microsoft.com/office/word/2010/wordprocessingShape" mc:Ignorable="w14 w15 w16se w16cid w16 w16cex w16sdtdh w16sdtfl w16du wp14">
   <w:endnote w:type="separator" w:id="-1">
     <w:p>
       <w:pPr>
@@ -2940,8 +3042,27 @@
 </w:endnotes>
 </file>
 
+<file path=word/footer1.xml><?xml version="1.0" encoding="utf-8"?>
+<w:ftr xmlns:wpc="http://schemas.microsoft.com/office/word/2010/wordprocessingCanvas" xmlns:cx="http://schemas.microsoft.com/office/drawing/2014/chartex" xmlns:cx1="http://schemas.microsoft.com/office/drawing/2015/9/8/chartex" xmlns:cx2="http://schemas.microsoft.com/office/drawing/2015/10/21/chartex" xmlns:cx3="http://schemas.microsoft.com/office/drawing/2016/5/9/chartex" xmlns:cx4="http://schemas.microsoft.com/office/drawing/2016/5/10/chartex" xmlns:cx5="http://schemas.microsoft.com/office/drawing/2016/5/11/chartex" xmlns:cx6="http://schemas.microsoft.com/office/drawing/2016/5/12/chartex" xmlns:cx7="http://schemas.microsoft.com/office/drawing/2016/5/13/chartex" xmlns:cx8="http://schemas.microsoft.com/office/drawing/2016/5/14/chartex" xmlns:mc="http://schemas.openxmlformats.org/markup-compatibility/2006" xmlns:aink="http://schemas.microsoft.com/office/drawing/2016/ink" xmlns:am3d="http://schemas.microsoft.com/office/drawing/2017/model3d" xmlns:o="urn:schemas-microsoft-com:office:office" xmlns:oel="http://schemas.microsoft.com/office/2019/extlst" xmlns:r="http://schemas.openxmlformats.org/officeDocument/2006/relationships" xmlns:m="http://schemas.openxmlformats.org/officeDocument/2006/math" xmlns:v="urn:schemas-microsoft-com:vml" xmlns:wp14="http://schemas.microsoft.com/office/word/2010/wordprocessingDrawing" xmlns:wp="http://schemas.openxmlformats.org/drawingml/2006/wordprocessingDrawing" xmlns:w10="urn:schemas-microsoft-com:office:word" xmlns:w="http://schemas.openxmlformats.org/wordprocessingml/2006/main" xmlns:w14="http://schemas.microsoft.com/office/word/2010/wordml" xmlns:w15="http://schemas.microsoft.com/office/word/2012/wordml" xmlns:w16cex="http://schemas.microsoft.com/office/word/2018/wordml/cex" xmlns:w16cid="http://schemas.microsoft.com/office/word/2016/wordml/cid" xmlns:w16="http://schemas.microsoft.com/office/word/2018/wordml" xmlns:w16du="http://schemas.microsoft.com/office/word/2023/wordml/word16du" xmlns:w16sdtdh="http://schemas.microsoft.com/office/word/2020/wordml/sdtdatahash" xmlns:w16sdtfl="http://schemas.microsoft.com/office/word/2024/wordml/sdtformatlock" xmlns:w16se="http://schemas.microsoft.com/office/word/2015/wordml/symex" xmlns:wpg="http://schemas.microsoft.com/office/word/2010/wordprocessingGroup" xmlns:wpi="http://schemas.microsoft.com/office/word/2010/wordprocessingInk" xmlns:wne="http://schemas.microsoft.com/office/word/2006/wordml" xmlns:wps="http://schemas.microsoft.com/office/word/2010/wordprocessingShape" mc:Ignorable="w14 w15 w16se w16cid w16 w16cex w16sdtdh w16sdtfl w16du wp14">
+  <w:p>
+    <w:pPr>
+      <w:pStyle w:val="Footer"/>
+      <w:ind w:right="360"/>
+    </w:pPr>
+    <w:r>
+      <w:t>Written by Brian Bird, Lane Community College, Spring 2020, revised fall 2025.</w:t>
+    </w:r>
+  </w:p>
+  <w:p>
+    <w:pPr>
+      <w:pStyle w:val="Footer"/>
+    </w:pPr>
+  </w:p>
+</w:ftr>
+</file>
+
 <file path=word/footnotes.xml><?xml version="1.0" encoding="utf-8"?>
-<w:footnotes xmlns:wpc="http://schemas.microsoft.com/office/word/2010/wordprocessingCanvas" xmlns:cx="http://schemas.microsoft.com/office/drawing/2014/chartex" xmlns:cx1="http://schemas.microsoft.com/office/drawing/2015/9/8/chartex" xmlns:cx2="http://schemas.microsoft.com/office/drawing/2015/10/21/chartex" xmlns:cx3="http://schemas.microsoft.com/office/drawing/2016/5/9/chartex" xmlns:cx4="http://schemas.microsoft.com/office/drawing/2016/5/10/chartex" xmlns:cx5="http://schemas.microsoft.com/office/drawing/2016/5/11/chartex" xmlns:cx6="http://schemas.microsoft.com/office/drawing/2016/5/12/chartex" xmlns:cx7="http://schemas.microsoft.com/office/drawing/2016/5/13/chartex" xmlns:cx8="http://schemas.microsoft.com/office/drawing/2016/5/14/chartex" xmlns:mc="http://schemas.openxmlformats.org/markup-compatibility/2006" xmlns:aink="http://schemas.microsoft.com/office/drawing/2016/ink" xmlns:am3d="http://schemas.microsoft.com/office/drawing/2017/model3d" xmlns:o="urn:schemas-microsoft-com:office:office" xmlns:r="http://schemas.openxmlformats.org/officeDocument/2006/relationships" xmlns:m="http://schemas.openxmlformats.org/officeDocument/2006/math" xmlns:v="urn:schemas-microsoft-com:vml" xmlns:wp14="http://schemas.microsoft.com/office/word/2010/wordprocessingDrawing" xmlns:wp="http://schemas.openxmlformats.org/drawingml/2006/wordprocessingDrawing" xmlns:w10="urn:schemas-microsoft-com:office:word" xmlns:w="http://schemas.openxmlformats.org/wordprocessingml/2006/main" xmlns:w14="http://schemas.microsoft.com/office/word/2010/wordml" xmlns:w15="http://schemas.microsoft.com/office/word/2012/wordml" xmlns:w16cex="http://schemas.microsoft.com/office/word/2018/wordml/cex" xmlns:w16cid="http://schemas.microsoft.com/office/word/2016/wordml/cid" xmlns:w16="http://schemas.microsoft.com/office/word/2018/wordml" xmlns:w16sdtdh="http://schemas.microsoft.com/office/word/2020/wordml/sdtdatahash" xmlns:w16se="http://schemas.microsoft.com/office/word/2015/wordml/symex" xmlns:wpg="http://schemas.microsoft.com/office/word/2010/wordprocessingGroup" xmlns:wpi="http://schemas.microsoft.com/office/word/2010/wordprocessingInk" xmlns:wne="http://schemas.microsoft.com/office/word/2006/wordml" xmlns:wps="http://schemas.microsoft.com/office/word/2010/wordprocessingShape" mc:Ignorable="w14 w15 w16se w16cid w16 w16cex w16sdtdh wp14">
+<w:footnotes xmlns:wpc="http://schemas.microsoft.com/office/word/2010/wordprocessingCanvas" xmlns:cx="http://schemas.microsoft.com/office/drawing/2014/chartex" xmlns:cx1="http://schemas.microsoft.com/office/drawing/2015/9/8/chartex" xmlns:cx2="http://schemas.microsoft.com/office/drawing/2015/10/21/chartex" xmlns:cx3="http://schemas.microsoft.com/office/drawing/2016/5/9/chartex" xmlns:cx4="http://schemas.microsoft.com/office/drawing/2016/5/10/chartex" xmlns:cx5="http://schemas.microsoft.com/office/drawing/2016/5/11/chartex" xmlns:cx6="http://schemas.microsoft.com/office/drawing/2016/5/12/chartex" xmlns:cx7="http://schemas.microsoft.com/office/drawing/2016/5/13/chartex" xmlns:cx8="http://schemas.microsoft.com/office/drawing/2016/5/14/chartex" xmlns:mc="http://schemas.openxmlformats.org/markup-compatibility/2006" xmlns:aink="http://schemas.microsoft.com/office/drawing/2016/ink" xmlns:am3d="http://schemas.microsoft.com/office/drawing/2017/model3d" xmlns:o="urn:schemas-microsoft-com:office:office" xmlns:oel="http://schemas.microsoft.com/office/2019/extlst" xmlns:r="http://schemas.openxmlformats.org/officeDocument/2006/relationships" xmlns:m="http://schemas.openxmlformats.org/officeDocument/2006/math" xmlns:v="urn:schemas-microsoft-com:vml" xmlns:wp14="http://schemas.microsoft.com/office/word/2010/wordprocessingDrawing" xmlns:wp="http://schemas.openxmlformats.org/drawingml/2006/wordprocessingDrawing" xmlns:w10="urn:schemas-microsoft-com:office:word" xmlns:w="http://schemas.openxmlformats.org/wordprocessingml/2006/main" xmlns:w14="http://schemas.microsoft.com/office/word/2010/wordml" xmlns:w15="http://schemas.microsoft.com/office/word/2012/wordml" xmlns:w16cex="http://schemas.microsoft.com/office/word/2018/wordml/cex" xmlns:w16cid="http://schemas.microsoft.com/office/word/2016/wordml/cid" xmlns:w16="http://schemas.microsoft.com/office/word/2018/wordml" xmlns:w16du="http://schemas.microsoft.com/office/word/2023/wordml/word16du" xmlns:w16sdtdh="http://schemas.microsoft.com/office/word/2020/wordml/sdtdatahash" xmlns:w16sdtfl="http://schemas.microsoft.com/office/word/2024/wordml/sdtformatlock" xmlns:w16se="http://schemas.microsoft.com/office/word/2015/wordml/symex" xmlns:wpg="http://schemas.microsoft.com/office/word/2010/wordprocessingGroup" xmlns:wpi="http://schemas.microsoft.com/office/word/2010/wordprocessingInk" xmlns:wne="http://schemas.microsoft.com/office/word/2006/wordml" xmlns:wps="http://schemas.microsoft.com/office/word/2010/wordprocessingShape" mc:Ignorable="w14 w15 w16se w16cid w16 w16cex w16sdtdh w16sdtfl w16du wp14">
   <w:footnote w:type="separator" w:id="-1">
     <w:p>
       <w:pPr>
@@ -2966,7 +3087,7 @@
 </file>
 
 <file path=word/header1.xml><?xml version="1.0" encoding="utf-8"?>
-<w:hdr xmlns:wpc="http://schemas.microsoft.com/office/word/2010/wordprocessingCanvas" xmlns:cx="http://schemas.microsoft.com/office/drawing/2014/chartex" xmlns:cx1="http://schemas.microsoft.com/office/drawing/2015/9/8/chartex" xmlns:cx2="http://schemas.microsoft.com/office/drawing/2015/10/21/chartex" xmlns:cx3="http://schemas.microsoft.com/office/drawing/2016/5/9/chartex" xmlns:cx4="http://schemas.microsoft.com/office/drawing/2016/5/10/chartex" xmlns:cx5="http://schemas.microsoft.com/office/drawing/2016/5/11/chartex" xmlns:cx6="http://schemas.microsoft.com/office/drawing/2016/5/12/chartex" xmlns:cx7="http://schemas.microsoft.com/office/drawing/2016/5/13/chartex" xmlns:cx8="http://schemas.microsoft.com/office/drawing/2016/5/14/chartex" xmlns:mc="http://schemas.openxmlformats.org/markup-compatibility/2006" xmlns:aink="http://schemas.microsoft.com/office/drawing/2016/ink" xmlns:am3d="http://schemas.microsoft.com/office/drawing/2017/model3d" xmlns:o="urn:schemas-microsoft-com:office:office" xmlns:r="http://schemas.openxmlformats.org/officeDocument/2006/relationships" xmlns:m="http://schemas.openxmlformats.org/officeDocument/2006/math" xmlns:v="urn:schemas-microsoft-com:vml" xmlns:wp14="http://schemas.microsoft.com/office/word/2010/wordprocessingDrawing" xmlns:wp="http://schemas.openxmlformats.org/drawingml/2006/wordprocessingDrawing" xmlns:w10="urn:schemas-microsoft-com:office:word" xmlns:w="http://schemas.openxmlformats.org/wordprocessingml/2006/main" xmlns:w14="http://schemas.microsoft.com/office/word/2010/wordml" xmlns:w15="http://schemas.microsoft.com/office/word/2012/wordml" xmlns:w16cex="http://schemas.microsoft.com/office/word/2018/wordml/cex" xmlns:w16cid="http://schemas.microsoft.com/office/word/2016/wordml/cid" xmlns:w16="http://schemas.microsoft.com/office/word/2018/wordml" xmlns:w16sdtdh="http://schemas.microsoft.com/office/word/2020/wordml/sdtdatahash" xmlns:w16se="http://schemas.microsoft.com/office/word/2015/wordml/symex" xmlns:wpg="http://schemas.microsoft.com/office/word/2010/wordprocessingGroup" xmlns:wpi="http://schemas.microsoft.com/office/word/2010/wordprocessingInk" xmlns:wne="http://schemas.microsoft.com/office/word/2006/wordml" xmlns:wps="http://schemas.microsoft.com/office/word/2010/wordprocessingShape" mc:Ignorable="w14 w15 w16se w16cid w16 w16cex w16sdtdh wp14">
+<w:hdr xmlns:wpc="http://schemas.microsoft.com/office/word/2010/wordprocessingCanvas" xmlns:cx="http://schemas.microsoft.com/office/drawing/2014/chartex" xmlns:cx1="http://schemas.microsoft.com/office/drawing/2015/9/8/chartex" xmlns:cx2="http://schemas.microsoft.com/office/drawing/2015/10/21/chartex" xmlns:cx3="http://schemas.microsoft.com/office/drawing/2016/5/9/chartex" xmlns:cx4="http://schemas.microsoft.com/office/drawing/2016/5/10/chartex" xmlns:cx5="http://schemas.microsoft.com/office/drawing/2016/5/11/chartex" xmlns:cx6="http://schemas.microsoft.com/office/drawing/2016/5/12/chartex" xmlns:cx7="http://schemas.microsoft.com/office/drawing/2016/5/13/chartex" xmlns:cx8="http://schemas.microsoft.com/office/drawing/2016/5/14/chartex" xmlns:mc="http://schemas.openxmlformats.org/markup-compatibility/2006" xmlns:aink="http://schemas.microsoft.com/office/drawing/2016/ink" xmlns:am3d="http://schemas.microsoft.com/office/drawing/2017/model3d" xmlns:o="urn:schemas-microsoft-com:office:office" xmlns:oel="http://schemas.microsoft.com/office/2019/extlst" xmlns:r="http://schemas.openxmlformats.org/officeDocument/2006/relationships" xmlns:m="http://schemas.openxmlformats.org/officeDocument/2006/math" xmlns:v="urn:schemas-microsoft-com:vml" xmlns:wp14="http://schemas.microsoft.com/office/word/2010/wordprocessingDrawing" xmlns:wp="http://schemas.openxmlformats.org/drawingml/2006/wordprocessingDrawing" xmlns:w10="urn:schemas-microsoft-com:office:word" xmlns:w="http://schemas.openxmlformats.org/wordprocessingml/2006/main" xmlns:w14="http://schemas.microsoft.com/office/word/2010/wordml" xmlns:w15="http://schemas.microsoft.com/office/word/2012/wordml" xmlns:w16cex="http://schemas.microsoft.com/office/word/2018/wordml/cex" xmlns:w16cid="http://schemas.microsoft.com/office/word/2016/wordml/cid" xmlns:w16="http://schemas.microsoft.com/office/word/2018/wordml" xmlns:w16du="http://schemas.microsoft.com/office/word/2023/wordml/word16du" xmlns:w16sdtdh="http://schemas.microsoft.com/office/word/2020/wordml/sdtdatahash" xmlns:w16sdtfl="http://schemas.microsoft.com/office/word/2024/wordml/sdtformatlock" xmlns:w16se="http://schemas.microsoft.com/office/word/2015/wordml/symex" xmlns:wpg="http://schemas.microsoft.com/office/word/2010/wordprocessingGroup" xmlns:wpi="http://schemas.microsoft.com/office/word/2010/wordprocessingInk" xmlns:wne="http://schemas.microsoft.com/office/word/2006/wordml" xmlns:wps="http://schemas.microsoft.com/office/word/2010/wordprocessingShape" mc:Ignorable="w14 w15 w16se w16cid w16 w16cex w16sdtdh w16sdtfl w16du wp14">
   <w:p>
     <w:pPr>
       <w:pStyle w:val="Header"/>
@@ -3007,7 +3128,7 @@
 </file>
 
 <file path=word/numbering.xml><?xml version="1.0" encoding="utf-8"?>
-<w:numbering xmlns:wpc="http://schemas.microsoft.com/office/word/2010/wordprocessingCanvas" xmlns:cx="http://schemas.microsoft.com/office/drawing/2014/chartex" xmlns:cx1="http://schemas.microsoft.com/office/drawing/2015/9/8/chartex" xmlns:cx2="http://schemas.microsoft.com/office/drawing/2015/10/21/chartex" xmlns:cx3="http://schemas.microsoft.com/office/drawing/2016/5/9/chartex" xmlns:cx4="http://schemas.microsoft.com/office/drawing/2016/5/10/chartex" xmlns:cx5="http://schemas.microsoft.com/office/drawing/2016/5/11/chartex" xmlns:cx6="http://schemas.microsoft.com/office/drawing/2016/5/12/chartex" xmlns:cx7="http://schemas.microsoft.com/office/drawing/2016/5/13/chartex" xmlns:cx8="http://schemas.microsoft.com/office/drawing/2016/5/14/chartex" xmlns:mc="http://schemas.openxmlformats.org/markup-compatibility/2006" xmlns:aink="http://schemas.microsoft.com/office/drawing/2016/ink" xmlns:am3d="http://schemas.microsoft.com/office/drawing/2017/model3d" xmlns:o="urn:schemas-microsoft-com:office:office" xmlns:r="http://schemas.openxmlformats.org/officeDocument/2006/relationships" xmlns:m="http://schemas.openxmlformats.org/officeDocument/2006/math" xmlns:v="urn:schemas-microsoft-com:vml" xmlns:wp14="http://schemas.microsoft.com/office/word/2010/wordprocessingDrawing" xmlns:wp="http://schemas.openxmlformats.org/drawingml/2006/wordprocessingDrawing" xmlns:w10="urn:schemas-microsoft-com:office:word" xmlns:w="http://schemas.openxmlformats.org/wordprocessingml/2006/main" xmlns:w14="http://schemas.microsoft.com/office/word/2010/wordml" xmlns:w15="http://schemas.microsoft.com/office/word/2012/wordml" xmlns:w16cex="http://schemas.microsoft.com/office/word/2018/wordml/cex" xmlns:w16cid="http://schemas.microsoft.com/office/word/2016/wordml/cid" xmlns:w16="http://schemas.microsoft.com/office/word/2018/wordml" xmlns:w16sdtdh="http://schemas.microsoft.com/office/word/2020/wordml/sdtdatahash" xmlns:w16se="http://schemas.microsoft.com/office/word/2015/wordml/symex" xmlns:wpg="http://schemas.microsoft.com/office/word/2010/wordprocessingGroup" xmlns:wpi="http://schemas.microsoft.com/office/word/2010/wordprocessingInk" xmlns:wne="http://schemas.microsoft.com/office/word/2006/wordml" xmlns:wps="http://schemas.microsoft.com/office/word/2010/wordprocessingShape" mc:Ignorable="w14 w15 w16se w16cid w16 w16cex w16sdtdh wp14">
+<w:numbering xmlns:wpc="http://schemas.microsoft.com/office/word/2010/wordprocessingCanvas" xmlns:cx="http://schemas.microsoft.com/office/drawing/2014/chartex" xmlns:cx1="http://schemas.microsoft.com/office/drawing/2015/9/8/chartex" xmlns:cx2="http://schemas.microsoft.com/office/drawing/2015/10/21/chartex" xmlns:cx3="http://schemas.microsoft.com/office/drawing/2016/5/9/chartex" xmlns:cx4="http://schemas.microsoft.com/office/drawing/2016/5/10/chartex" xmlns:cx5="http://schemas.microsoft.com/office/drawing/2016/5/11/chartex" xmlns:cx6="http://schemas.microsoft.com/office/drawing/2016/5/12/chartex" xmlns:cx7="http://schemas.microsoft.com/office/drawing/2016/5/13/chartex" xmlns:cx8="http://schemas.microsoft.com/office/drawing/2016/5/14/chartex" xmlns:mc="http://schemas.openxmlformats.org/markup-compatibility/2006" xmlns:aink="http://schemas.microsoft.com/office/drawing/2016/ink" xmlns:am3d="http://schemas.microsoft.com/office/drawing/2017/model3d" xmlns:o="urn:schemas-microsoft-com:office:office" xmlns:oel="http://schemas.microsoft.com/office/2019/extlst" xmlns:r="http://schemas.openxmlformats.org/officeDocument/2006/relationships" xmlns:m="http://schemas.openxmlformats.org/officeDocument/2006/math" xmlns:v="urn:schemas-microsoft-com:vml" xmlns:wp14="http://schemas.microsoft.com/office/word/2010/wordprocessingDrawing" xmlns:wp="http://schemas.openxmlformats.org/drawingml/2006/wordprocessingDrawing" xmlns:w10="urn:schemas-microsoft-com:office:word" xmlns:w="http://schemas.openxmlformats.org/wordprocessingml/2006/main" xmlns:w14="http://schemas.microsoft.com/office/word/2010/wordml" xmlns:w15="http://schemas.microsoft.com/office/word/2012/wordml" xmlns:w16cex="http://schemas.microsoft.com/office/word/2018/wordml/cex" xmlns:w16cid="http://schemas.microsoft.com/office/word/2016/wordml/cid" xmlns:w16="http://schemas.microsoft.com/office/word/2018/wordml" xmlns:w16du="http://schemas.microsoft.com/office/word/2023/wordml/word16du" xmlns:w16sdtdh="http://schemas.microsoft.com/office/word/2020/wordml/sdtdatahash" xmlns:w16sdtfl="http://schemas.microsoft.com/office/word/2024/wordml/sdtformatlock" xmlns:w16se="http://schemas.microsoft.com/office/word/2015/wordml/symex" xmlns:wpg="http://schemas.microsoft.com/office/word/2010/wordprocessingGroup" xmlns:wpi="http://schemas.microsoft.com/office/word/2010/wordprocessingInk" xmlns:wne="http://schemas.microsoft.com/office/word/2006/wordml" xmlns:wps="http://schemas.microsoft.com/office/word/2010/wordprocessingShape" mc:Ignorable="w14 w15 w16se w16cid w16 w16cex w16sdtdh w16sdtfl w16du wp14">
   <w:abstractNum w:abstractNumId="0" w15:restartNumberingAfterBreak="0">
     <w:nsid w:val="02396439"/>
     <w:multiLevelType w:val="multilevel"/>
@@ -3636,26 +3757,26 @@
       </w:rPr>
     </w:lvl>
   </w:abstractNum>
-  <w:num w:numId="1">
+  <w:num w:numId="1" w16cid:durableId="1582064079">
     <w:abstractNumId w:val="0"/>
   </w:num>
-  <w:num w:numId="2">
+  <w:num w:numId="2" w16cid:durableId="36243263">
     <w:abstractNumId w:val="2"/>
   </w:num>
-  <w:num w:numId="3">
+  <w:num w:numId="3" w16cid:durableId="1601645227">
     <w:abstractNumId w:val="3"/>
   </w:num>
-  <w:num w:numId="4">
+  <w:num w:numId="4" w16cid:durableId="1706634232">
     <w:abstractNumId w:val="1"/>
   </w:num>
-  <w:num w:numId="5">
+  <w:num w:numId="5" w16cid:durableId="1271887774">
     <w:abstractNumId w:val="4"/>
   </w:num>
 </w:numbering>
 </file>
 
 <file path=word/styles.xml><?xml version="1.0" encoding="utf-8"?>
-<w:styles xmlns:mc="http://schemas.openxmlformats.org/markup-compatibility/2006" xmlns:r="http://schemas.openxmlformats.org/officeDocument/2006/relationships" xmlns:w="http://schemas.openxmlformats.org/wordprocessingml/2006/main" xmlns:w14="http://schemas.microsoft.com/office/word/2010/wordml" xmlns:w15="http://schemas.microsoft.com/office/word/2012/wordml" xmlns:w16cex="http://schemas.microsoft.com/office/word/2018/wordml/cex" xmlns:w16cid="http://schemas.microsoft.com/office/word/2016/wordml/cid" xmlns:w16="http://schemas.microsoft.com/office/word/2018/wordml" xmlns:w16sdtdh="http://schemas.microsoft.com/office/word/2020/wordml/sdtdatahash" xmlns:w16se="http://schemas.microsoft.com/office/word/2015/wordml/symex" mc:Ignorable="w14 w15 w16se w16cid w16 w16cex w16sdtdh">
+<w:styles xmlns:mc="http://schemas.openxmlformats.org/markup-compatibility/2006" xmlns:r="http://schemas.openxmlformats.org/officeDocument/2006/relationships" xmlns:w="http://schemas.openxmlformats.org/wordprocessingml/2006/main" xmlns:w14="http://schemas.microsoft.com/office/word/2010/wordml" xmlns:w15="http://schemas.microsoft.com/office/word/2012/wordml" xmlns:w16cex="http://schemas.microsoft.com/office/word/2018/wordml/cex" xmlns:w16cid="http://schemas.microsoft.com/office/word/2016/wordml/cid" xmlns:w16="http://schemas.microsoft.com/office/word/2018/wordml" xmlns:w16du="http://schemas.microsoft.com/office/word/2023/wordml/word16du" xmlns:w16sdtdh="http://schemas.microsoft.com/office/word/2020/wordml/sdtdatahash" xmlns:w16sdtfl="http://schemas.microsoft.com/office/word/2024/wordml/sdtformatlock" xmlns:w16se="http://schemas.microsoft.com/office/word/2015/wordml/symex" mc:Ignorable="w14 w15 w16se w16cid w16 w16cex w16sdtdh w16sdtfl w16du">
   <w:docDefaults>
     <w:rPrDefault>
       <w:rPr>
@@ -4263,6 +4384,26 @@
       <w:contextualSpacing/>
     </w:pPr>
   </w:style>
+  <w:style w:type="character" w:styleId="Hyperlink">
+    <w:name w:val="Hyperlink"/>
+    <w:basedOn w:val="DefaultParagraphFont"/>
+    <w:uiPriority w:val="99"/>
+    <w:rsid w:val="006E7F07"/>
+    <w:rPr>
+      <w:color w:val="0563C1" w:themeColor="hyperlink"/>
+      <w:u w:val="single"/>
+    </w:rPr>
+  </w:style>
+  <w:style w:type="character" w:styleId="FollowedHyperlink">
+    <w:name w:val="FollowedHyperlink"/>
+    <w:basedOn w:val="DefaultParagraphFont"/>
+    <w:uiPriority w:val="99"/>
+    <w:rsid w:val="006E7F07"/>
+    <w:rPr>
+      <w:color w:val="954F72" w:themeColor="followedHyperlink"/>
+      <w:u w:val="single"/>
+    </w:rPr>
+  </w:style>
 </w:styles>
 </file>
 

</xml_diff>